<commit_message>
apis and web services, blcokchain, spa
</commit_message>
<xml_diff>
--- a/07-DevOps/APIs.docx
+++ b/07-DevOps/APIs.docx
@@ -69,7 +69,7 @@
             </w:rPr>
             <w:fldChar w:fldCharType="separate"/>
           </w:r>
-          <w:hyperlink w:anchor="_Toc26038497" w:history="1">
+          <w:hyperlink w:anchor="_Toc29069695" w:history="1">
             <w:r>
               <w:rPr>
                 <w:rStyle w:val="Hypertextovprepojenie"/>
@@ -98,6 +98,7 @@
               <w:rPr>
                 <w:noProof/>
                 <w:webHidden/>
+                <w:lang w:val="en-US"/>
               </w:rPr>
               <w:tab/>
             </w:r>
@@ -105,6 +106,7 @@
               <w:rPr>
                 <w:noProof/>
                 <w:webHidden/>
+                <w:lang w:val="en-US"/>
               </w:rPr>
               <w:fldChar w:fldCharType="begin"/>
             </w:r>
@@ -112,19 +114,22 @@
               <w:rPr>
                 <w:noProof/>
                 <w:webHidden/>
+                <w:lang w:val="en-US"/>
               </w:rPr>
-              <w:instrText xml:space="preserve"> PAGEREF _Toc26038497 \h </w:instrText>
+              <w:instrText xml:space="preserve"> PAGEREF _Toc29069695 \h </w:instrText>
             </w:r>
             <w:r>
               <w:rPr>
                 <w:noProof/>
                 <w:webHidden/>
+                <w:lang w:val="en-US"/>
               </w:rPr>
             </w:r>
             <w:r>
               <w:rPr>
                 <w:noProof/>
                 <w:webHidden/>
+                <w:lang w:val="en-US"/>
               </w:rPr>
               <w:fldChar w:fldCharType="separate"/>
             </w:r>
@@ -132,6 +137,7 @@
               <w:rPr>
                 <w:noProof/>
                 <w:webHidden/>
+                <w:lang w:val="en-US"/>
               </w:rPr>
               <w:t>2</w:t>
             </w:r>
@@ -139,90 +145,7 @@
               <w:rPr>
                 <w:noProof/>
                 <w:webHidden/>
-              </w:rPr>
-              <w:fldChar w:fldCharType="end"/>
-            </w:r>
-          </w:hyperlink>
-        </w:p>
-        <w:p>
-          <w:pPr>
-            <w:pStyle w:val="Obsah1"/>
-            <w:rPr>
-              <w:rFonts w:eastAsiaTheme="minorEastAsia"/>
-              <w:noProof/>
-              <w:lang w:val="en-US"/>
-            </w:rPr>
-          </w:pPr>
-          <w:hyperlink w:anchor="_Toc26038498" w:history="1">
-            <w:r>
-              <w:rPr>
-                <w:rStyle w:val="Hypertextovprepojenie"/>
-                <w:noProof/>
                 <w:lang w:val="en-US"/>
-              </w:rPr>
-              <w:t>2.</w:t>
-            </w:r>
-            <w:r>
-              <w:rPr>
-                <w:rFonts w:eastAsiaTheme="minorEastAsia"/>
-                <w:noProof/>
-                <w:lang w:val="en-US"/>
-              </w:rPr>
-              <w:tab/>
-            </w:r>
-            <w:r>
-              <w:rPr>
-                <w:rStyle w:val="Hypertextovprepojenie"/>
-                <w:noProof/>
-                <w:lang w:val="en-US"/>
-              </w:rPr>
-              <w:t>Terms</w:t>
-            </w:r>
-            <w:r>
-              <w:rPr>
-                <w:noProof/>
-                <w:webHidden/>
-              </w:rPr>
-              <w:tab/>
-            </w:r>
-            <w:r>
-              <w:rPr>
-                <w:noProof/>
-                <w:webHidden/>
-              </w:rPr>
-              <w:fldChar w:fldCharType="begin"/>
-            </w:r>
-            <w:r>
-              <w:rPr>
-                <w:noProof/>
-                <w:webHidden/>
-              </w:rPr>
-              <w:instrText xml:space="preserve"> PAGEREF _Toc26038498 \h </w:instrText>
-            </w:r>
-            <w:r>
-              <w:rPr>
-                <w:noProof/>
-                <w:webHidden/>
-              </w:rPr>
-            </w:r>
-            <w:r>
-              <w:rPr>
-                <w:noProof/>
-                <w:webHidden/>
-              </w:rPr>
-              <w:fldChar w:fldCharType="separate"/>
-            </w:r>
-            <w:r>
-              <w:rPr>
-                <w:noProof/>
-                <w:webHidden/>
-              </w:rPr>
-              <w:t>3</w:t>
-            </w:r>
-            <w:r>
-              <w:rPr>
-                <w:noProof/>
-                <w:webHidden/>
               </w:rPr>
               <w:fldChar w:fldCharType="end"/>
             </w:r>
@@ -241,7 +164,7 @@
               <w:lang w:val="en-US"/>
             </w:rPr>
           </w:pPr>
-          <w:hyperlink w:anchor="_Toc26038499" w:history="1">
+          <w:hyperlink w:anchor="_Toc29069696" w:history="1">
             <w:r>
               <w:rPr>
                 <w:rStyle w:val="Hypertextovprepojenie"/>
@@ -270,12 +193,13 @@
                 <w:noProof/>
                 <w:lang w:val="en-US"/>
               </w:rPr>
-              <w:t>Monolithic Applications</w:t>
+              <w:t>Terms</w:t>
             </w:r>
             <w:r>
               <w:rPr>
                 <w:noProof/>
                 <w:webHidden/>
+                <w:lang w:val="en-US"/>
               </w:rPr>
               <w:tab/>
             </w:r>
@@ -283,6 +207,7 @@
               <w:rPr>
                 <w:noProof/>
                 <w:webHidden/>
+                <w:lang w:val="en-US"/>
               </w:rPr>
               <w:fldChar w:fldCharType="begin"/>
             </w:r>
@@ -290,19 +215,22 @@
               <w:rPr>
                 <w:noProof/>
                 <w:webHidden/>
+                <w:lang w:val="en-US"/>
               </w:rPr>
-              <w:instrText xml:space="preserve"> PAGEREF _Toc26038499 \h </w:instrText>
+              <w:instrText xml:space="preserve"> PAGEREF _Toc29069696 \h </w:instrText>
             </w:r>
             <w:r>
               <w:rPr>
                 <w:noProof/>
                 <w:webHidden/>
+                <w:lang w:val="en-US"/>
               </w:rPr>
             </w:r>
             <w:r>
               <w:rPr>
                 <w:noProof/>
                 <w:webHidden/>
+                <w:lang w:val="en-US"/>
               </w:rPr>
               <w:fldChar w:fldCharType="separate"/>
             </w:r>
@@ -310,6 +238,7 @@
               <w:rPr>
                 <w:noProof/>
                 <w:webHidden/>
+                <w:lang w:val="en-US"/>
               </w:rPr>
               <w:t>3</w:t>
             </w:r>
@@ -317,6 +246,98 @@
               <w:rPr>
                 <w:noProof/>
                 <w:webHidden/>
+                <w:lang w:val="en-US"/>
+              </w:rPr>
+              <w:fldChar w:fldCharType="end"/>
+            </w:r>
+          </w:hyperlink>
+        </w:p>
+        <w:p>
+          <w:pPr>
+            <w:pStyle w:val="Obsah1"/>
+            <w:rPr>
+              <w:rFonts w:eastAsiaTheme="minorEastAsia"/>
+              <w:noProof/>
+              <w:lang w:val="en-US"/>
+            </w:rPr>
+          </w:pPr>
+          <w:hyperlink w:anchor="_Toc29069697" w:history="1">
+            <w:r>
+              <w:rPr>
+                <w:rStyle w:val="Hypertextovprepojenie"/>
+                <w:noProof/>
+                <w:lang w:val="en-US"/>
+              </w:rPr>
+              <w:t>2.</w:t>
+            </w:r>
+            <w:r>
+              <w:rPr>
+                <w:rFonts w:eastAsiaTheme="minorEastAsia"/>
+                <w:noProof/>
+                <w:lang w:val="en-US"/>
+              </w:rPr>
+              <w:tab/>
+            </w:r>
+            <w:r>
+              <w:rPr>
+                <w:rStyle w:val="Hypertextovprepojenie"/>
+                <w:noProof/>
+                <w:lang w:val="en-US"/>
+              </w:rPr>
+              <w:t>What is an API</w:t>
+            </w:r>
+            <w:r>
+              <w:rPr>
+                <w:noProof/>
+                <w:webHidden/>
+                <w:lang w:val="en-US"/>
+              </w:rPr>
+              <w:tab/>
+            </w:r>
+            <w:r>
+              <w:rPr>
+                <w:noProof/>
+                <w:webHidden/>
+                <w:lang w:val="en-US"/>
+              </w:rPr>
+              <w:fldChar w:fldCharType="begin"/>
+            </w:r>
+            <w:r>
+              <w:rPr>
+                <w:noProof/>
+                <w:webHidden/>
+                <w:lang w:val="en-US"/>
+              </w:rPr>
+              <w:instrText xml:space="preserve"> PAGEREF _Toc29069697 \h </w:instrText>
+            </w:r>
+            <w:r>
+              <w:rPr>
+                <w:noProof/>
+                <w:webHidden/>
+                <w:lang w:val="en-US"/>
+              </w:rPr>
+            </w:r>
+            <w:r>
+              <w:rPr>
+                <w:noProof/>
+                <w:webHidden/>
+                <w:lang w:val="en-US"/>
+              </w:rPr>
+              <w:fldChar w:fldCharType="separate"/>
+            </w:r>
+            <w:r>
+              <w:rPr>
+                <w:noProof/>
+                <w:webHidden/>
+                <w:lang w:val="en-US"/>
+              </w:rPr>
+              <w:t>4</w:t>
+            </w:r>
+            <w:r>
+              <w:rPr>
+                <w:noProof/>
+                <w:webHidden/>
+                <w:lang w:val="en-US"/>
               </w:rPr>
               <w:fldChar w:fldCharType="end"/>
             </w:r>
@@ -335,7 +356,108 @@
               <w:lang w:val="en-US"/>
             </w:rPr>
           </w:pPr>
-          <w:hyperlink w:anchor="_Toc26038500" w:history="1">
+          <w:hyperlink w:anchor="_Toc29069698" w:history="1">
+            <w:r>
+              <w:rPr>
+                <w:rStyle w:val="Hypertextovprepojenie"/>
+                <w:noProof/>
+                <w:lang w:val="en-US"/>
+                <w14:scene3d>
+                  <w14:camera w14:prst="orthographicFront"/>
+                  <w14:lightRig w14:rig="threePt" w14:dir="t">
+                    <w14:rot w14:lat="0" w14:lon="0" w14:rev="0"/>
+                  </w14:lightRig>
+                </w14:scene3d>
+              </w:rPr>
+              <w:t>1.</w:t>
+            </w:r>
+            <w:r>
+              <w:rPr>
+                <w:rFonts w:eastAsiaTheme="minorEastAsia"/>
+                <w:noProof/>
+                <w:lang w:val="en-US"/>
+              </w:rPr>
+              <w:tab/>
+            </w:r>
+            <w:r>
+              <w:rPr>
+                <w:rStyle w:val="Hypertextovprepojenie"/>
+                <w:noProof/>
+                <w:lang w:val="en-US"/>
+              </w:rPr>
+              <w:t>Rapid API</w:t>
+            </w:r>
+            <w:r>
+              <w:rPr>
+                <w:noProof/>
+                <w:webHidden/>
+                <w:lang w:val="en-US"/>
+              </w:rPr>
+              <w:tab/>
+            </w:r>
+            <w:r>
+              <w:rPr>
+                <w:noProof/>
+                <w:webHidden/>
+                <w:lang w:val="en-US"/>
+              </w:rPr>
+              <w:fldChar w:fldCharType="begin"/>
+            </w:r>
+            <w:r>
+              <w:rPr>
+                <w:noProof/>
+                <w:webHidden/>
+                <w:lang w:val="en-US"/>
+              </w:rPr>
+              <w:instrText xml:space="preserve"> PAGEREF _Toc29069698 \h </w:instrText>
+            </w:r>
+            <w:r>
+              <w:rPr>
+                <w:noProof/>
+                <w:webHidden/>
+                <w:lang w:val="en-US"/>
+              </w:rPr>
+            </w:r>
+            <w:r>
+              <w:rPr>
+                <w:noProof/>
+                <w:webHidden/>
+                <w:lang w:val="en-US"/>
+              </w:rPr>
+              <w:fldChar w:fldCharType="separate"/>
+            </w:r>
+            <w:r>
+              <w:rPr>
+                <w:noProof/>
+                <w:webHidden/>
+                <w:lang w:val="en-US"/>
+              </w:rPr>
+              <w:t>4</w:t>
+            </w:r>
+            <w:r>
+              <w:rPr>
+                <w:noProof/>
+                <w:webHidden/>
+                <w:lang w:val="en-US"/>
+              </w:rPr>
+              <w:fldChar w:fldCharType="end"/>
+            </w:r>
+          </w:hyperlink>
+        </w:p>
+        <w:p>
+          <w:pPr>
+            <w:pStyle w:val="Obsah2"/>
+            <w:tabs>
+              <w:tab w:val="left" w:pos="660"/>
+              <w:tab w:val="right" w:leader="dot" w:pos="8777"/>
+            </w:tabs>
+            <w:rPr>
+              <w:rFonts w:eastAsiaTheme="minorEastAsia"/>
+              <w:noProof/>
+              <w:lang w:val="en-US"/>
+            </w:rPr>
+          </w:pPr>
+          <w:hyperlink w:anchor="_Toc29069699" w:history="1">
             <w:r>
               <w:rPr>
                 <w:rStyle w:val="Hypertextovprepojenie"/>
@@ -364,12 +486,13 @@
                 <w:noProof/>
                 <w:lang w:val="en-US"/>
               </w:rPr>
-              <w:t>REST</w:t>
+              <w:t>Mash-up</w:t>
             </w:r>
             <w:r>
               <w:rPr>
                 <w:noProof/>
                 <w:webHidden/>
+                <w:lang w:val="en-US"/>
               </w:rPr>
               <w:tab/>
             </w:r>
@@ -377,6 +500,7 @@
               <w:rPr>
                 <w:noProof/>
                 <w:webHidden/>
+                <w:lang w:val="en-US"/>
               </w:rPr>
               <w:fldChar w:fldCharType="begin"/>
             </w:r>
@@ -384,19 +508,22 @@
               <w:rPr>
                 <w:noProof/>
                 <w:webHidden/>
+                <w:lang w:val="en-US"/>
               </w:rPr>
-              <w:instrText xml:space="preserve"> PAGEREF _Toc26038500 \h </w:instrText>
+              <w:instrText xml:space="preserve"> PAGEREF _Toc29069699 \h </w:instrText>
             </w:r>
             <w:r>
               <w:rPr>
                 <w:noProof/>
                 <w:webHidden/>
+                <w:lang w:val="en-US"/>
               </w:rPr>
             </w:r>
             <w:r>
               <w:rPr>
                 <w:noProof/>
                 <w:webHidden/>
+                <w:lang w:val="en-US"/>
               </w:rPr>
               <w:fldChar w:fldCharType="separate"/>
             </w:r>
@@ -404,13 +531,15 @@
               <w:rPr>
                 <w:noProof/>
                 <w:webHidden/>
+                <w:lang w:val="en-US"/>
               </w:rPr>
-              <w:t>3</w:t>
+              <w:t>5</w:t>
             </w:r>
             <w:r>
               <w:rPr>
                 <w:noProof/>
                 <w:webHidden/>
+                <w:lang w:val="en-US"/>
               </w:rPr>
               <w:fldChar w:fldCharType="end"/>
             </w:r>
@@ -429,7 +558,7 @@
               <w:lang w:val="en-US"/>
             </w:rPr>
           </w:pPr>
-          <w:hyperlink w:anchor="_Toc26038501" w:history="1">
+          <w:hyperlink w:anchor="_Toc29069700" w:history="1">
             <w:r>
               <w:rPr>
                 <w:rStyle w:val="Hypertextovprepojenie"/>
@@ -458,12 +587,13 @@
                 <w:noProof/>
                 <w:lang w:val="en-US"/>
               </w:rPr>
-              <w:t>SOA</w:t>
+              <w:t>API vs Web Service</w:t>
             </w:r>
             <w:r>
               <w:rPr>
                 <w:noProof/>
                 <w:webHidden/>
+                <w:lang w:val="en-US"/>
               </w:rPr>
               <w:tab/>
             </w:r>
@@ -471,6 +601,7 @@
               <w:rPr>
                 <w:noProof/>
                 <w:webHidden/>
+                <w:lang w:val="en-US"/>
               </w:rPr>
               <w:fldChar w:fldCharType="begin"/>
             </w:r>
@@ -478,19 +609,22 @@
               <w:rPr>
                 <w:noProof/>
                 <w:webHidden/>
+                <w:lang w:val="en-US"/>
               </w:rPr>
-              <w:instrText xml:space="preserve"> PAGEREF _Toc26038501 \h </w:instrText>
+              <w:instrText xml:space="preserve"> PAGEREF _Toc29069700 \h </w:instrText>
             </w:r>
             <w:r>
               <w:rPr>
                 <w:noProof/>
                 <w:webHidden/>
+                <w:lang w:val="en-US"/>
               </w:rPr>
             </w:r>
             <w:r>
               <w:rPr>
                 <w:noProof/>
                 <w:webHidden/>
+                <w:lang w:val="en-US"/>
               </w:rPr>
               <w:fldChar w:fldCharType="separate"/>
             </w:r>
@@ -498,13 +632,106 @@
               <w:rPr>
                 <w:noProof/>
                 <w:webHidden/>
+                <w:lang w:val="en-US"/>
               </w:rPr>
-              <w:t>3</w:t>
+              <w:t>5</w:t>
             </w:r>
             <w:r>
               <w:rPr>
                 <w:noProof/>
                 <w:webHidden/>
+                <w:lang w:val="en-US"/>
+              </w:rPr>
+              <w:fldChar w:fldCharType="end"/>
+            </w:r>
+          </w:hyperlink>
+        </w:p>
+        <w:p>
+          <w:pPr>
+            <w:pStyle w:val="Obsah1"/>
+            <w:rPr>
+              <w:rFonts w:eastAsiaTheme="minorEastAsia"/>
+              <w:noProof/>
+              <w:lang w:val="en-US"/>
+            </w:rPr>
+          </w:pPr>
+          <w:hyperlink w:anchor="_Toc29069701" w:history="1">
+            <w:r>
+              <w:rPr>
+                <w:rStyle w:val="Hypertextovprepojenie"/>
+                <w:noProof/>
+                <w:lang w:val="en-US"/>
+              </w:rPr>
+              <w:t>3.</w:t>
+            </w:r>
+            <w:r>
+              <w:rPr>
+                <w:rFonts w:eastAsiaTheme="minorEastAsia"/>
+                <w:noProof/>
+                <w:lang w:val="en-US"/>
+              </w:rPr>
+              <w:tab/>
+            </w:r>
+            <w:r>
+              <w:rPr>
+                <w:rStyle w:val="Hypertextovprepojenie"/>
+                <w:noProof/>
+                <w:lang w:val="en-US"/>
+              </w:rPr>
+              <w:t>Protocols</w:t>
+            </w:r>
+            <w:r>
+              <w:rPr>
+                <w:noProof/>
+                <w:webHidden/>
+                <w:lang w:val="en-US"/>
+              </w:rPr>
+              <w:tab/>
+            </w:r>
+            <w:r>
+              <w:rPr>
+                <w:noProof/>
+                <w:webHidden/>
+                <w:lang w:val="en-US"/>
+              </w:rPr>
+              <w:fldChar w:fldCharType="begin"/>
+            </w:r>
+            <w:r>
+              <w:rPr>
+                <w:noProof/>
+                <w:webHidden/>
+                <w:lang w:val="en-US"/>
+              </w:rPr>
+              <w:instrText xml:space="preserve"> PAGEREF _Toc29069701 \h </w:instrText>
+            </w:r>
+            <w:r>
+              <w:rPr>
+                <w:noProof/>
+                <w:webHidden/>
+                <w:lang w:val="en-US"/>
+              </w:rPr>
+            </w:r>
+            <w:r>
+              <w:rPr>
+                <w:noProof/>
+                <w:webHidden/>
+                <w:lang w:val="en-US"/>
+              </w:rPr>
+              <w:fldChar w:fldCharType="separate"/>
+            </w:r>
+            <w:r>
+              <w:rPr>
+                <w:noProof/>
+                <w:webHidden/>
+                <w:lang w:val="en-US"/>
+              </w:rPr>
+              <w:t>6</w:t>
+            </w:r>
+            <w:r>
+              <w:rPr>
+                <w:noProof/>
+                <w:webHidden/>
+                <w:lang w:val="en-US"/>
               </w:rPr>
               <w:fldChar w:fldCharType="end"/>
             </w:r>
@@ -523,7 +750,7 @@
               <w:lang w:val="en-US"/>
             </w:rPr>
           </w:pPr>
-          <w:hyperlink w:anchor="_Toc26038502" w:history="1">
+          <w:hyperlink w:anchor="_Toc29069702" w:history="1">
             <w:r>
               <w:rPr>
                 <w:rStyle w:val="Hypertextovprepojenie"/>
@@ -536,7 +763,7 @@
                   </w14:lightRig>
                 </w14:scene3d>
               </w:rPr>
-              <w:t>4.</w:t>
+              <w:t>1.</w:t>
             </w:r>
             <w:r>
               <w:rPr>
@@ -552,12 +779,13 @@
                 <w:noProof/>
                 <w:lang w:val="en-US"/>
               </w:rPr>
-              <w:t>Microservices</w:t>
+              <w:t>HTTP</w:t>
             </w:r>
             <w:r>
               <w:rPr>
                 <w:noProof/>
                 <w:webHidden/>
+                <w:lang w:val="en-US"/>
               </w:rPr>
               <w:tab/>
             </w:r>
@@ -565,6 +793,7 @@
               <w:rPr>
                 <w:noProof/>
                 <w:webHidden/>
+                <w:lang w:val="en-US"/>
               </w:rPr>
               <w:fldChar w:fldCharType="begin"/>
             </w:r>
@@ -572,19 +801,22 @@
               <w:rPr>
                 <w:noProof/>
                 <w:webHidden/>
+                <w:lang w:val="en-US"/>
               </w:rPr>
-              <w:instrText xml:space="preserve"> PAGEREF _Toc26038502 \h </w:instrText>
+              <w:instrText xml:space="preserve"> PAGEREF _Toc29069702 \h </w:instrText>
             </w:r>
             <w:r>
               <w:rPr>
                 <w:noProof/>
                 <w:webHidden/>
+                <w:lang w:val="en-US"/>
               </w:rPr>
             </w:r>
             <w:r>
               <w:rPr>
                 <w:noProof/>
                 <w:webHidden/>
+                <w:lang w:val="en-US"/>
               </w:rPr>
               <w:fldChar w:fldCharType="separate"/>
             </w:r>
@@ -592,13 +824,15 @@
               <w:rPr>
                 <w:noProof/>
                 <w:webHidden/>
+                <w:lang w:val="en-US"/>
               </w:rPr>
-              <w:t>3</w:t>
+              <w:t>6</w:t>
             </w:r>
             <w:r>
               <w:rPr>
                 <w:noProof/>
                 <w:webHidden/>
+                <w:lang w:val="en-US"/>
               </w:rPr>
               <w:fldChar w:fldCharType="end"/>
             </w:r>
@@ -617,7 +851,7 @@
               <w:lang w:val="en-US"/>
             </w:rPr>
           </w:pPr>
-          <w:hyperlink w:anchor="_Toc26038503" w:history="1">
+          <w:hyperlink w:anchor="_Toc29069703" w:history="1">
             <w:r>
               <w:rPr>
                 <w:rStyle w:val="Hypertextovprepojenie"/>
@@ -630,7 +864,7 @@
                   </w14:lightRig>
                 </w14:scene3d>
               </w:rPr>
-              <w:t>5.</w:t>
+              <w:t>2.</w:t>
             </w:r>
             <w:r>
               <w:rPr>
@@ -646,12 +880,13 @@
                 <w:noProof/>
                 <w:lang w:val="en-US"/>
               </w:rPr>
-              <w:t>GraphQL</w:t>
+              <w:t>XML</w:t>
             </w:r>
             <w:r>
               <w:rPr>
                 <w:noProof/>
                 <w:webHidden/>
+                <w:lang w:val="en-US"/>
               </w:rPr>
               <w:tab/>
             </w:r>
@@ -659,6 +894,7 @@
               <w:rPr>
                 <w:noProof/>
                 <w:webHidden/>
+                <w:lang w:val="en-US"/>
               </w:rPr>
               <w:fldChar w:fldCharType="begin"/>
             </w:r>
@@ -666,19 +902,22 @@
               <w:rPr>
                 <w:noProof/>
                 <w:webHidden/>
+                <w:lang w:val="en-US"/>
               </w:rPr>
-              <w:instrText xml:space="preserve"> PAGEREF _Toc26038503 \h </w:instrText>
+              <w:instrText xml:space="preserve"> PAGEREF _Toc29069703 \h </w:instrText>
             </w:r>
             <w:r>
               <w:rPr>
                 <w:noProof/>
                 <w:webHidden/>
+                <w:lang w:val="en-US"/>
               </w:rPr>
             </w:r>
             <w:r>
               <w:rPr>
                 <w:noProof/>
                 <w:webHidden/>
+                <w:lang w:val="en-US"/>
               </w:rPr>
               <w:fldChar w:fldCharType="separate"/>
             </w:r>
@@ -686,13 +925,106 @@
               <w:rPr>
                 <w:noProof/>
                 <w:webHidden/>
+                <w:lang w:val="en-US"/>
               </w:rPr>
-              <w:t>3</w:t>
+              <w:t>6</w:t>
             </w:r>
             <w:r>
               <w:rPr>
                 <w:noProof/>
                 <w:webHidden/>
+                <w:lang w:val="en-US"/>
+              </w:rPr>
+              <w:fldChar w:fldCharType="end"/>
+            </w:r>
+          </w:hyperlink>
+        </w:p>
+        <w:p>
+          <w:pPr>
+            <w:pStyle w:val="Obsah1"/>
+            <w:rPr>
+              <w:rFonts w:eastAsiaTheme="minorEastAsia"/>
+              <w:noProof/>
+              <w:lang w:val="en-US"/>
+            </w:rPr>
+          </w:pPr>
+          <w:hyperlink w:anchor="_Toc29069704" w:history="1">
+            <w:r>
+              <w:rPr>
+                <w:rStyle w:val="Hypertextovprepojenie"/>
+                <w:noProof/>
+                <w:lang w:val="en-US"/>
+              </w:rPr>
+              <w:t>4.</w:t>
+            </w:r>
+            <w:r>
+              <w:rPr>
+                <w:rFonts w:eastAsiaTheme="minorEastAsia"/>
+                <w:noProof/>
+                <w:lang w:val="en-US"/>
+              </w:rPr>
+              <w:tab/>
+            </w:r>
+            <w:r>
+              <w:rPr>
+                <w:rStyle w:val="Hypertextovprepojenie"/>
+                <w:noProof/>
+                <w:lang w:val="en-US"/>
+              </w:rPr>
+              <w:t>SOAP</w:t>
+            </w:r>
+            <w:r>
+              <w:rPr>
+                <w:noProof/>
+                <w:webHidden/>
+                <w:lang w:val="en-US"/>
+              </w:rPr>
+              <w:tab/>
+            </w:r>
+            <w:r>
+              <w:rPr>
+                <w:noProof/>
+                <w:webHidden/>
+                <w:lang w:val="en-US"/>
+              </w:rPr>
+              <w:fldChar w:fldCharType="begin"/>
+            </w:r>
+            <w:r>
+              <w:rPr>
+                <w:noProof/>
+                <w:webHidden/>
+                <w:lang w:val="en-US"/>
+              </w:rPr>
+              <w:instrText xml:space="preserve"> PAGEREF _Toc29069704 \h </w:instrText>
+            </w:r>
+            <w:r>
+              <w:rPr>
+                <w:noProof/>
+                <w:webHidden/>
+                <w:lang w:val="en-US"/>
+              </w:rPr>
+            </w:r>
+            <w:r>
+              <w:rPr>
+                <w:noProof/>
+                <w:webHidden/>
+                <w:lang w:val="en-US"/>
+              </w:rPr>
+              <w:fldChar w:fldCharType="separate"/>
+            </w:r>
+            <w:r>
+              <w:rPr>
+                <w:noProof/>
+                <w:webHidden/>
+                <w:lang w:val="en-US"/>
+              </w:rPr>
+              <w:t>8</w:t>
+            </w:r>
+            <w:r>
+              <w:rPr>
+                <w:noProof/>
+                <w:webHidden/>
+                <w:lang w:val="en-US"/>
               </w:rPr>
               <w:fldChar w:fldCharType="end"/>
             </w:r>
@@ -743,7 +1075,7 @@
           <w:lang w:val="en-US"/>
         </w:rPr>
       </w:pPr>
-      <w:bookmarkStart w:id="0" w:name="_Toc26038497"/>
+      <w:bookmarkStart w:id="0" w:name="_Toc29069695"/>
       <w:r>
         <w:rPr>
           <w:lang w:val="en-US"/>
@@ -761,6 +1093,7 @@
       </w:pPr>
       <w:r>
         <w:rPr>
+          <w:noProof/>
           <w:lang w:val="en-US"/>
         </w:rPr>
         <w:drawing>
@@ -808,6 +1141,7 @@
       </w:pPr>
       <w:r>
         <w:rPr>
+          <w:noProof/>
           <w:lang w:val="en-US"/>
         </w:rPr>
         <w:drawing>
@@ -853,11 +1187,19 @@
           <w:lang w:val="en-US"/>
         </w:rPr>
       </w:pPr>
+      <w:proofErr w:type="spellStart"/>
       <w:r>
         <w:rPr>
           <w:lang w:val="en-US"/>
         </w:rPr>
-        <w:t>Microservices are decentralized.</w:t>
+        <w:t>Microservices</w:t>
+      </w:r>
+      <w:proofErr w:type="spellEnd"/>
+      <w:r>
+        <w:rPr>
+          <w:lang w:val="en-US"/>
+        </w:rPr>
+        <w:t xml:space="preserve"> are decentralized.</w:t>
       </w:r>
     </w:p>
     <w:p>
@@ -868,6 +1210,7 @@
       </w:pPr>
       <w:r>
         <w:rPr>
+          <w:noProof/>
           <w:lang w:val="en-US"/>
         </w:rPr>
         <w:lastRenderedPageBreak/>
@@ -933,39 +1276,418 @@
         </w:rPr>
         <w:t>Asynchronous Task and Memory Interface, or ATMI, is a runtime framework and programming model for heterogeneous CPU-GPU systems.</w:t>
       </w:r>
-      <w:bookmarkStart w:id="1" w:name="_GoBack"/>
+    </w:p>
+    <w:p>
+      <w:pPr>
+        <w:pStyle w:val="2Nadpis"/>
+        <w:rPr>
+          <w:lang w:val="en-US"/>
+        </w:rPr>
+      </w:pPr>
+      <w:bookmarkStart w:id="1" w:name="_Toc29069696"/>
+      <w:r>
+        <w:rPr>
+          <w:lang w:val="en-US"/>
+        </w:rPr>
+        <w:t>Terms</w:t>
+      </w:r>
       <w:bookmarkEnd w:id="1"/>
     </w:p>
     <w:p>
       <w:pPr>
+        <w:pStyle w:val="Odsekzoznamu"/>
+        <w:numPr>
+          <w:ilvl w:val="0"/>
+          <w:numId w:val="56"/>
+        </w:numPr>
+        <w:rPr>
+          <w:b/>
+          <w:lang w:val="en-US"/>
+        </w:rPr>
+      </w:pPr>
+      <w:r>
+        <w:rPr>
+          <w:b/>
+          <w:lang w:val="en-US"/>
+        </w:rPr>
+        <w:t>Monolithic Applications</w:t>
+      </w:r>
+    </w:p>
+    <w:p>
+      <w:pPr>
+        <w:rPr>
+          <w:lang w:val="en-US"/>
+        </w:rPr>
+      </w:pPr>
+      <w:r>
+        <w:rPr>
+          <w:lang w:val="en-US"/>
+        </w:rPr>
+        <w:t>A single executable single process in a single big …. There is 1 thing which has all the capabilities.</w:t>
+      </w:r>
+      <w:r>
+        <w:rPr>
+          <w:lang w:val="en-US"/>
+        </w:rPr>
+        <w:t xml:space="preserve"> Unreliable, 1 feature down, the whole system down. Inflexible. No place for updates. Complex.</w:t>
+      </w:r>
+    </w:p>
+    <w:p>
+      <w:pPr>
+        <w:pStyle w:val="Odsekzoznamu"/>
+        <w:numPr>
+          <w:ilvl w:val="0"/>
+          <w:numId w:val="56"/>
+        </w:numPr>
+        <w:rPr>
+          <w:b/>
+          <w:lang w:val="en-US"/>
+        </w:rPr>
+      </w:pPr>
+      <w:r>
+        <w:rPr>
+          <w:b/>
+          <w:lang w:val="en-US"/>
+        </w:rPr>
+        <w:t>REST</w:t>
+      </w:r>
+    </w:p>
+    <w:p>
+      <w:pPr>
+        <w:pStyle w:val="Odsekzoznamu"/>
+        <w:numPr>
+          <w:ilvl w:val="0"/>
+          <w:numId w:val="56"/>
+        </w:numPr>
+        <w:rPr>
+          <w:b/>
+          <w:lang w:val="en-US"/>
+        </w:rPr>
+      </w:pPr>
+      <w:r>
+        <w:rPr>
+          <w:b/>
+          <w:lang w:val="en-US"/>
+        </w:rPr>
+        <w:t>SOA</w:t>
+      </w:r>
+    </w:p>
+    <w:p>
+      <w:pPr>
+        <w:pStyle w:val="Odsekzoznamu"/>
+        <w:numPr>
+          <w:ilvl w:val="0"/>
+          <w:numId w:val="56"/>
+        </w:numPr>
+        <w:rPr>
+          <w:b/>
+          <w:lang w:val="en-US"/>
+        </w:rPr>
+      </w:pPr>
+      <w:proofErr w:type="spellStart"/>
+      <w:r>
+        <w:rPr>
+          <w:b/>
+          <w:lang w:val="en-US"/>
+        </w:rPr>
+        <w:t>Microservices</w:t>
+      </w:r>
+      <w:proofErr w:type="spellEnd"/>
+    </w:p>
+    <w:p>
+      <w:pPr>
+        <w:rPr>
+          <w:b/>
+          <w:lang w:val="en-US"/>
+        </w:rPr>
+      </w:pPr>
+      <w:r>
+        <w:rPr>
+          <w:lang w:val="en-US"/>
+        </w:rPr>
+        <w:t>“</w:t>
+      </w:r>
+      <w:proofErr w:type="gramStart"/>
+      <w:r>
+        <w:rPr>
+          <w:lang w:val="en-US"/>
+        </w:rPr>
+        <w:t>maybe</w:t>
+      </w:r>
+      <w:proofErr w:type="gramEnd"/>
+      <w:r>
+        <w:rPr>
+          <w:lang w:val="en-US"/>
+        </w:rPr>
+        <w:t xml:space="preserve"> we can’t get a definition but we can identify common things” /Martin Fowler/</w:t>
+      </w:r>
+    </w:p>
+    <w:p>
+      <w:pPr>
+        <w:pStyle w:val="Odsekzoznamu"/>
+        <w:numPr>
+          <w:ilvl w:val="0"/>
+          <w:numId w:val="56"/>
+        </w:numPr>
+        <w:rPr>
+          <w:b/>
+          <w:lang w:val="en-US"/>
+        </w:rPr>
+      </w:pPr>
+      <w:proofErr w:type="spellStart"/>
+      <w:r>
+        <w:rPr>
+          <w:b/>
+          <w:lang w:val="en-US"/>
+        </w:rPr>
+        <w:t>GraphQL</w:t>
+      </w:r>
+      <w:proofErr w:type="spellEnd"/>
+    </w:p>
+    <w:p>
+      <w:pPr>
         <w:pStyle w:val="1Nadpis"/>
         <w:rPr>
           <w:lang w:val="en-US"/>
         </w:rPr>
       </w:pPr>
-      <w:bookmarkStart w:id="2" w:name="_Toc26038498"/>
+      <w:bookmarkStart w:id="2" w:name="_Toc29069697"/>
       <w:r>
         <w:rPr>
           <w:lang w:val="en-US"/>
         </w:rPr>
         <w:lastRenderedPageBreak/>
-        <w:t>Terms</w:t>
+        <w:t>What is an API</w:t>
       </w:r>
       <w:bookmarkEnd w:id="2"/>
     </w:p>
     <w:p>
       <w:pPr>
+        <w:rPr>
+          <w:lang w:val="en-US"/>
+        </w:rPr>
+      </w:pPr>
+      <w:r>
+        <w:rPr>
+          <w:lang w:val="en-US"/>
+        </w:rPr>
+        <w:drawing>
+          <wp:inline distT="0" distB="0" distL="0" distR="0" wp14:anchorId="55389E8A" wp14:editId="0F124AC2">
+            <wp:extent cx="5579745" cy="982980"/>
+            <wp:effectExtent l="0" t="0" r="1905" b="7620"/>
+            <wp:docPr id="6" name="Obrázok 6"/>
+            <wp:cNvGraphicFramePr>
+              <a:graphicFrameLocks xmlns:a="http://schemas.openxmlformats.org/drawingml/2006/main" noChangeAspect="1"/>
+            </wp:cNvGraphicFramePr>
+            <a:graphic xmlns:a="http://schemas.openxmlformats.org/drawingml/2006/main">
+              <a:graphicData uri="http://schemas.openxmlformats.org/drawingml/2006/picture">
+                <pic:pic xmlns:pic="http://schemas.openxmlformats.org/drawingml/2006/picture">
+                  <pic:nvPicPr>
+                    <pic:cNvPr id="1" name=""/>
+                    <pic:cNvPicPr/>
+                  </pic:nvPicPr>
+                  <pic:blipFill>
+                    <a:blip r:embed="rId11"/>
+                    <a:stretch>
+                      <a:fillRect/>
+                    </a:stretch>
+                  </pic:blipFill>
+                  <pic:spPr>
+                    <a:xfrm>
+                      <a:off x="0" y="0"/>
+                      <a:ext cx="5579745" cy="982980"/>
+                    </a:xfrm>
+                    <a:prstGeom prst="rect">
+                      <a:avLst/>
+                    </a:prstGeom>
+                  </pic:spPr>
+                </pic:pic>
+              </a:graphicData>
+            </a:graphic>
+          </wp:inline>
+        </w:drawing>
+      </w:r>
+    </w:p>
+    <w:p>
+      <w:pPr>
+        <w:rPr>
+          <w:lang w:val="en-US"/>
+        </w:rPr>
+      </w:pPr>
+      <w:r>
+        <w:rPr>
+          <w:lang w:val="en-US"/>
+        </w:rPr>
+        <w:drawing>
+          <wp:inline distT="0" distB="0" distL="0" distR="0" wp14:anchorId="233748A5" wp14:editId="35421BF2">
+            <wp:extent cx="5579745" cy="1007745"/>
+            <wp:effectExtent l="0" t="0" r="1905" b="1905"/>
+            <wp:docPr id="7" name="Obrázok 7"/>
+            <wp:cNvGraphicFramePr>
+              <a:graphicFrameLocks xmlns:a="http://schemas.openxmlformats.org/drawingml/2006/main" noChangeAspect="1"/>
+            </wp:cNvGraphicFramePr>
+            <a:graphic xmlns:a="http://schemas.openxmlformats.org/drawingml/2006/main">
+              <a:graphicData uri="http://schemas.openxmlformats.org/drawingml/2006/picture">
+                <pic:pic xmlns:pic="http://schemas.openxmlformats.org/drawingml/2006/picture">
+                  <pic:nvPicPr>
+                    <pic:cNvPr id="1" name=""/>
+                    <pic:cNvPicPr/>
+                  </pic:nvPicPr>
+                  <pic:blipFill>
+                    <a:blip r:embed="rId12"/>
+                    <a:stretch>
+                      <a:fillRect/>
+                    </a:stretch>
+                  </pic:blipFill>
+                  <pic:spPr>
+                    <a:xfrm>
+                      <a:off x="0" y="0"/>
+                      <a:ext cx="5579745" cy="1007745"/>
+                    </a:xfrm>
+                    <a:prstGeom prst="rect">
+                      <a:avLst/>
+                    </a:prstGeom>
+                  </pic:spPr>
+                </pic:pic>
+              </a:graphicData>
+            </a:graphic>
+          </wp:inline>
+        </w:drawing>
+      </w:r>
+    </w:p>
+    <w:p>
+      <w:pPr>
+        <w:rPr>
+          <w:lang w:val="en-US"/>
+        </w:rPr>
+      </w:pPr>
+      <w:r>
+        <w:rPr>
+          <w:lang w:val="en-US"/>
+        </w:rPr>
+        <w:drawing>
+          <wp:inline distT="0" distB="0" distL="0" distR="0" wp14:anchorId="7BF26348" wp14:editId="62F640F8">
+            <wp:extent cx="5579745" cy="1280795"/>
+            <wp:effectExtent l="0" t="0" r="1905" b="0"/>
+            <wp:docPr id="8" name="Obrázok 8"/>
+            <wp:cNvGraphicFramePr>
+              <a:graphicFrameLocks xmlns:a="http://schemas.openxmlformats.org/drawingml/2006/main" noChangeAspect="1"/>
+            </wp:cNvGraphicFramePr>
+            <a:graphic xmlns:a="http://schemas.openxmlformats.org/drawingml/2006/main">
+              <a:graphicData uri="http://schemas.openxmlformats.org/drawingml/2006/picture">
+                <pic:pic xmlns:pic="http://schemas.openxmlformats.org/drawingml/2006/picture">
+                  <pic:nvPicPr>
+                    <pic:cNvPr id="1" name=""/>
+                    <pic:cNvPicPr/>
+                  </pic:nvPicPr>
+                  <pic:blipFill>
+                    <a:blip r:embed="rId13"/>
+                    <a:stretch>
+                      <a:fillRect/>
+                    </a:stretch>
+                  </pic:blipFill>
+                  <pic:spPr>
+                    <a:xfrm>
+                      <a:off x="0" y="0"/>
+                      <a:ext cx="5579745" cy="1280795"/>
+                    </a:xfrm>
+                    <a:prstGeom prst="rect">
+                      <a:avLst/>
+                    </a:prstGeom>
+                  </pic:spPr>
+                </pic:pic>
+              </a:graphicData>
+            </a:graphic>
+          </wp:inline>
+        </w:drawing>
+      </w:r>
+    </w:p>
+    <w:p>
+      <w:pPr>
+        <w:rPr>
+          <w:lang w:val="en-US"/>
+        </w:rPr>
+      </w:pPr>
+      <w:r>
+        <w:rPr>
+          <w:lang w:val="en-US"/>
+        </w:rPr>
+        <w:t>Tell a program to run that you don’t know.</w:t>
+      </w:r>
+    </w:p>
+    <w:p>
+      <w:pPr>
+        <w:pStyle w:val="Odsekzoznamu"/>
+        <w:numPr>
+          <w:ilvl w:val="0"/>
+          <w:numId w:val="54"/>
+        </w:numPr>
+        <w:rPr>
+          <w:lang w:val="en-US"/>
+        </w:rPr>
+      </w:pPr>
+      <w:r>
+        <w:rPr>
+          <w:lang w:val="en-US"/>
+        </w:rPr>
+        <w:t>Just use the program, don’t write it</w:t>
+      </w:r>
+    </w:p>
+    <w:p>
+      <w:pPr>
+        <w:pStyle w:val="Odsekzoznamu"/>
+        <w:numPr>
+          <w:ilvl w:val="0"/>
+          <w:numId w:val="54"/>
+        </w:numPr>
+        <w:rPr>
+          <w:lang w:val="en-US"/>
+        </w:rPr>
+      </w:pPr>
+      <w:r>
+        <w:rPr>
+          <w:lang w:val="en-US"/>
+        </w:rPr>
+        <w:t>Platform independent</w:t>
+      </w:r>
+      <w:r>
+        <w:rPr>
+          <w:lang w:val="en-US"/>
+        </w:rPr>
+        <w:t xml:space="preserve"> (you just tell it to run)</w:t>
+      </w:r>
+    </w:p>
+    <w:p>
+      <w:pPr>
+        <w:pStyle w:val="Odsekzoznamu"/>
+        <w:numPr>
+          <w:ilvl w:val="0"/>
+          <w:numId w:val="54"/>
+        </w:numPr>
+        <w:rPr>
+          <w:lang w:val="en-US"/>
+        </w:rPr>
+      </w:pPr>
+      <w:r>
+        <w:rPr>
+          <w:lang w:val="en-US"/>
+        </w:rPr>
+        <w:t>Upgrade safe</w:t>
+      </w:r>
+    </w:p>
+    <w:p>
+      <w:pPr>
         <w:pStyle w:val="2Nadpis"/>
         <w:rPr>
           <w:lang w:val="en-US"/>
         </w:rPr>
       </w:pPr>
-      <w:bookmarkStart w:id="3" w:name="_Toc26038499"/>
+      <w:bookmarkStart w:id="3" w:name="_Toc29069698"/>
       <w:r>
         <w:rPr>
           <w:lang w:val="en-US"/>
         </w:rPr>
-        <w:t>Monolithic Applications</w:t>
+        <w:t>Rapid API</w:t>
       </w:r>
       <w:bookmarkEnd w:id="3"/>
     </w:p>
@@ -979,103 +1701,240 @@
         <w:rPr>
           <w:lang w:val="en-US"/>
         </w:rPr>
-        <w:t>A single executable single process in a single big …. There is 1 thing which has all the capabilities.</w:t>
+        <w:t xml:space="preserve">Rapid API is the largest marketplace for APIs, it is free to </w:t>
       </w:r>
       <w:r>
         <w:rPr>
           <w:lang w:val="en-US"/>
         </w:rPr>
-        <w:t xml:space="preserve"> Unreliable, 1 feature down, the whole system down. Inflexible. No place for updates. Complex.</w:t>
+        <w:t>sign up</w:t>
+      </w:r>
+      <w:r>
+        <w:rPr>
+          <w:lang w:val="en-US"/>
+        </w:rPr>
+        <w:t xml:space="preserve">. If you are a developer </w:t>
+      </w:r>
+      <w:r>
+        <w:rPr>
+          <w:lang w:val="en-US"/>
+        </w:rPr>
+        <w:t>it’s</w:t>
+      </w:r>
+      <w:r>
+        <w:rPr>
+          <w:lang w:val="en-US"/>
+        </w:rPr>
+        <w:t xml:space="preserve"> a one-stop location of public APIs for you.</w:t>
       </w:r>
     </w:p>
     <w:p>
       <w:pPr>
+        <w:rPr>
+          <w:lang w:val="en-US"/>
+        </w:rPr>
+      </w:pPr>
+      <w:r>
+        <w:rPr>
+          <w:lang w:val="en-US"/>
+        </w:rPr>
+        <w:drawing>
+          <wp:inline distT="0" distB="0" distL="0" distR="0" wp14:anchorId="6B947685" wp14:editId="79E240B1">
+            <wp:extent cx="4533900" cy="2334801"/>
+            <wp:effectExtent l="0" t="0" r="0" b="8890"/>
+            <wp:docPr id="9" name="Obrázok 9"/>
+            <wp:cNvGraphicFramePr>
+              <a:graphicFrameLocks xmlns:a="http://schemas.openxmlformats.org/drawingml/2006/main" noChangeAspect="1"/>
+            </wp:cNvGraphicFramePr>
+            <a:graphic xmlns:a="http://schemas.openxmlformats.org/drawingml/2006/main">
+              <a:graphicData uri="http://schemas.openxmlformats.org/drawingml/2006/picture">
+                <pic:pic xmlns:pic="http://schemas.openxmlformats.org/drawingml/2006/picture">
+                  <pic:nvPicPr>
+                    <pic:cNvPr id="1" name=""/>
+                    <pic:cNvPicPr/>
+                  </pic:nvPicPr>
+                  <pic:blipFill>
+                    <a:blip r:embed="rId14"/>
+                    <a:stretch>
+                      <a:fillRect/>
+                    </a:stretch>
+                  </pic:blipFill>
+                  <pic:spPr>
+                    <a:xfrm>
+                      <a:off x="0" y="0"/>
+                      <a:ext cx="4536179" cy="2335974"/>
+                    </a:xfrm>
+                    <a:prstGeom prst="rect">
+                      <a:avLst/>
+                    </a:prstGeom>
+                  </pic:spPr>
+                </pic:pic>
+              </a:graphicData>
+            </a:graphic>
+          </wp:inline>
+        </w:drawing>
+      </w:r>
+    </w:p>
+    <w:p>
+      <w:pPr>
         <w:pStyle w:val="2Nadpis"/>
         <w:rPr>
           <w:lang w:val="en-US"/>
         </w:rPr>
       </w:pPr>
-      <w:bookmarkStart w:id="4" w:name="_Toc26038500"/>
+      <w:bookmarkStart w:id="4" w:name="_Toc29069699"/>
       <w:r>
         <w:rPr>
           <w:lang w:val="en-US"/>
         </w:rPr>
-        <w:t>REST</w:t>
+        <w:lastRenderedPageBreak/>
+        <w:t>Mash-up</w:t>
       </w:r>
       <w:bookmarkEnd w:id="4"/>
     </w:p>
     <w:p>
       <w:pPr>
+        <w:rPr>
+          <w:lang w:val="en-US"/>
+        </w:rPr>
+      </w:pPr>
+      <w:r>
+        <w:rPr>
+          <w:lang w:val="en-US"/>
+        </w:rPr>
+        <w:t>Combining different APIs. Google Flights / Travelocity – by searching for flight in the background it calls the APIs of different airlines and provides me the most beneficial.</w:t>
+      </w:r>
+      <w:r>
+        <w:rPr>
+          <w:lang w:val="en-US"/>
+        </w:rPr>
+        <w:t xml:space="preserve"> Not a commonly used word in the IT, but can be the future. APIs calls APIs and so on…</w:t>
+      </w:r>
+    </w:p>
+    <w:p>
+      <w:pPr>
         <w:pStyle w:val="2Nadpis"/>
         <w:rPr>
           <w:lang w:val="en-US"/>
         </w:rPr>
       </w:pPr>
-      <w:bookmarkStart w:id="5" w:name="_Toc26038501"/>
+      <w:bookmarkStart w:id="5" w:name="_Toc29069700"/>
       <w:r>
         <w:rPr>
           <w:lang w:val="en-US"/>
         </w:rPr>
-        <w:t>SOA</w:t>
+        <w:t>API vs Web Service</w:t>
       </w:r>
       <w:bookmarkEnd w:id="5"/>
     </w:p>
     <w:p>
       <w:pPr>
-        <w:pStyle w:val="2Nadpis"/>
-        <w:rPr>
-          <w:lang w:val="en-US"/>
-        </w:rPr>
-      </w:pPr>
-      <w:bookmarkStart w:id="6" w:name="_Toc26038502"/>
+        <w:rPr>
+          <w:lang w:val="en-US"/>
+        </w:rPr>
+      </w:pPr>
       <w:r>
         <w:rPr>
           <w:lang w:val="en-US"/>
         </w:rPr>
-        <w:t>Microservices</w:t>
+        <w:t>Web = internet</w:t>
+      </w:r>
+    </w:p>
+    <w:p>
+      <w:pPr>
+        <w:rPr>
+          <w:lang w:val="en-US"/>
+        </w:rPr>
+      </w:pPr>
+      <w:r>
+        <w:rPr>
+          <w:lang w:val="en-US"/>
+        </w:rPr>
+        <w:t>Service = API</w:t>
+      </w:r>
+    </w:p>
+    <w:p>
+      <w:pPr>
+        <w:rPr>
+          <w:lang w:val="en-US"/>
+        </w:rPr>
+      </w:pPr>
+      <w:r>
+        <w:rPr>
+          <w:lang w:val="en-US"/>
+        </w:rPr>
+        <w:t>Not all APIs use internet, but obviously there which are web services.</w:t>
+      </w:r>
+    </w:p>
+    <w:p>
+      <w:pPr>
+        <w:rPr>
+          <w:lang w:val="en-US"/>
+        </w:rPr>
+      </w:pPr>
+      <w:r>
+        <w:rPr>
+          <w:lang w:val="en-US"/>
+        </w:rPr>
+        <w:t>So, all web services are APIs, but not all APIs are web services. Not all APIs use the internet.</w:t>
+      </w:r>
+    </w:p>
+    <w:p>
+      <w:pPr>
+        <w:rPr>
+          <w:lang w:val="en-US"/>
+        </w:rPr>
+      </w:pPr>
+      <w:r>
+        <w:rPr>
+          <w:lang w:val="en-US"/>
+        </w:rPr>
+        <w:t>Web Services use XML or JSON format, you cannot use whatever format. REST, SOAP, or XML/RPC to transfer that data (protocols)</w:t>
+      </w:r>
+    </w:p>
+    <w:p>
+      <w:pPr>
+        <w:rPr>
+          <w:lang w:val="en-US"/>
+        </w:rPr>
+      </w:pPr>
+      <w:r>
+        <w:rPr>
+          <w:lang w:val="en-US"/>
+        </w:rPr>
+        <w:t>When people talk about APIs they usually talk about web services.</w:t>
+      </w:r>
+    </w:p>
+    <w:p>
+      <w:pPr>
+        <w:pStyle w:val="1Nadpis"/>
+        <w:rPr>
+          <w:lang w:val="en-US"/>
+        </w:rPr>
+      </w:pPr>
+      <w:bookmarkStart w:id="6" w:name="_Toc29069701"/>
+      <w:r>
+        <w:rPr>
+          <w:lang w:val="en-US"/>
+        </w:rPr>
+        <w:lastRenderedPageBreak/>
+        <w:t>Protocols</w:t>
       </w:r>
       <w:bookmarkEnd w:id="6"/>
     </w:p>
     <w:p>
       <w:pPr>
-        <w:rPr>
-          <w:lang w:val="en-US"/>
-        </w:rPr>
-      </w:pPr>
+        <w:pStyle w:val="2Nadpis"/>
+        <w:rPr>
+          <w:lang w:val="en-US"/>
+        </w:rPr>
+      </w:pPr>
+      <w:bookmarkStart w:id="7" w:name="_Toc29069702"/>
       <w:r>
         <w:rPr>
           <w:lang w:val="en-US"/>
         </w:rPr>
-        <w:t>“</w:t>
-      </w:r>
-      <w:proofErr w:type="gramStart"/>
-      <w:r>
-        <w:rPr>
-          <w:lang w:val="en-US"/>
-        </w:rPr>
-        <w:t>maybe</w:t>
-      </w:r>
-      <w:proofErr w:type="gramEnd"/>
-      <w:r>
-        <w:rPr>
-          <w:lang w:val="en-US"/>
-        </w:rPr>
-        <w:t xml:space="preserve"> we can’t get a definition but we can identify common things” /Martin Fowler/</w:t>
-      </w:r>
-    </w:p>
-    <w:p>
-      <w:pPr>
-        <w:pStyle w:val="2Nadpis"/>
-        <w:rPr>
-          <w:lang w:val="en-US"/>
-        </w:rPr>
-      </w:pPr>
-      <w:bookmarkStart w:id="7" w:name="_Toc26038503"/>
-      <w:r>
-        <w:rPr>
-          <w:lang w:val="en-US"/>
-        </w:rPr>
-        <w:t>GraphQL</w:t>
+        <w:t>HTTP</w:t>
       </w:r>
       <w:bookmarkEnd w:id="7"/>
     </w:p>
@@ -1085,43 +1944,863 @@
           <w:lang w:val="en-US"/>
         </w:rPr>
       </w:pPr>
+      <w:r>
+        <w:rPr>
+          <w:lang w:val="en-US"/>
+        </w:rPr>
+        <w:t xml:space="preserve">Hypertext: What is regular text? </w:t>
+      </w:r>
+      <w:hyperlink r:id="rId15" w:history="1">
+        <w:r>
+          <w:rPr>
+            <w:rStyle w:val="Hypertextovprepojenie"/>
+            <w:lang w:val="en-US"/>
+          </w:rPr>
+          <w:t>www.google.com</w:t>
+        </w:r>
+      </w:hyperlink>
+      <w:r>
+        <w:rPr>
+          <w:lang w:val="en-US"/>
+        </w:rPr>
+        <w:t xml:space="preserve"> – what does regular text do? Nothing. HTTP makes it special, Hyper, goes somewhere else. HTTP allows him to go to a google computer, makes it hypertext.</w:t>
+      </w:r>
     </w:p>
     <w:p>
       <w:pPr>
-        <w:rPr>
-          <w:lang w:val="en-US"/>
-        </w:rPr>
-      </w:pPr>
+        <w:pStyle w:val="Odsekzoznamu"/>
+        <w:numPr>
+          <w:ilvl w:val="0"/>
+          <w:numId w:val="58"/>
+        </w:numPr>
+        <w:rPr>
+          <w:lang w:val="en-US"/>
+        </w:rPr>
+      </w:pPr>
+      <w:r>
+        <w:rPr>
+          <w:lang w:val="en-US"/>
+        </w:rPr>
+        <w:t>Start Line</w:t>
+      </w:r>
     </w:p>
     <w:p>
       <w:pPr>
-        <w:pStyle w:val="1Nadpis"/>
+        <w:pStyle w:val="Odsekzoznamu"/>
         <w:numPr>
           <w:ilvl w:val="0"/>
-          <w:numId w:val="0"/>
+          <w:numId w:val="58"/>
         </w:numPr>
         <w:rPr>
           <w:lang w:val="en-US"/>
         </w:rPr>
       </w:pPr>
+      <w:r>
+        <w:rPr>
+          <w:lang w:val="en-US"/>
+        </w:rPr>
+        <w:t>Headers</w:t>
+      </w:r>
+      <w:r>
+        <w:rPr>
+          <w:lang w:val="en-US"/>
+        </w:rPr>
+        <w:t xml:space="preserve"> – header fields (content-type, </w:t>
+      </w:r>
+      <w:proofErr w:type="spellStart"/>
+      <w:r>
+        <w:rPr>
+          <w:lang w:val="en-US"/>
+        </w:rPr>
+        <w:t>url</w:t>
+      </w:r>
+      <w:proofErr w:type="spellEnd"/>
+      <w:r>
+        <w:rPr>
+          <w:lang w:val="en-US"/>
+        </w:rPr>
+        <w:t>, cache-control …</w:t>
+      </w:r>
+      <w:proofErr w:type="gramStart"/>
+      <w:r>
+        <w:rPr>
+          <w:lang w:val="en-US"/>
+        </w:rPr>
+        <w:t>. )</w:t>
+      </w:r>
+      <w:proofErr w:type="gramEnd"/>
     </w:p>
     <w:p>
       <w:pPr>
-        <w:rPr>
-          <w:lang w:val="en-US"/>
-        </w:rPr>
-      </w:pPr>
+        <w:pStyle w:val="Odsekzoznamu"/>
+        <w:numPr>
+          <w:ilvl w:val="0"/>
+          <w:numId w:val="58"/>
+        </w:numPr>
+        <w:rPr>
+          <w:lang w:val="en-US"/>
+        </w:rPr>
+      </w:pPr>
+      <w:r>
+        <w:rPr>
+          <w:lang w:val="en-US"/>
+        </w:rPr>
+        <w:t>Blank Line</w:t>
+      </w:r>
     </w:p>
     <w:p>
       <w:pPr>
+        <w:pStyle w:val="Odsekzoznamu"/>
+        <w:numPr>
+          <w:ilvl w:val="0"/>
+          <w:numId w:val="58"/>
+        </w:numPr>
+        <w:rPr>
+          <w:lang w:val="en-US"/>
+        </w:rPr>
+      </w:pPr>
+      <w:r>
+        <w:rPr>
+          <w:lang w:val="en-US"/>
+        </w:rPr>
+        <w:t>Body</w:t>
+      </w:r>
+    </w:p>
+    <w:p>
+      <w:pPr>
+        <w:rPr>
+          <w:lang w:val="en-US"/>
+        </w:rPr>
+      </w:pPr>
+      <w:r>
+        <w:rPr>
+          <w:noProof/>
+          <w:lang w:val="en-US"/>
+        </w:rPr>
+        <w:drawing>
+          <wp:inline distT="0" distB="0" distL="0" distR="0" wp14:anchorId="1B151886" wp14:editId="203E96E2">
+            <wp:extent cx="5579745" cy="2546985"/>
+            <wp:effectExtent l="0" t="0" r="1905" b="5715"/>
+            <wp:docPr id="10" name="Obrázok 10"/>
+            <wp:cNvGraphicFramePr>
+              <a:graphicFrameLocks xmlns:a="http://schemas.openxmlformats.org/drawingml/2006/main" noChangeAspect="1"/>
+            </wp:cNvGraphicFramePr>
+            <a:graphic xmlns:a="http://schemas.openxmlformats.org/drawingml/2006/main">
+              <a:graphicData uri="http://schemas.openxmlformats.org/drawingml/2006/picture">
+                <pic:pic xmlns:pic="http://schemas.openxmlformats.org/drawingml/2006/picture">
+                  <pic:nvPicPr>
+                    <pic:cNvPr id="1" name=""/>
+                    <pic:cNvPicPr/>
+                  </pic:nvPicPr>
+                  <pic:blipFill>
+                    <a:blip r:embed="rId16"/>
+                    <a:stretch>
+                      <a:fillRect/>
+                    </a:stretch>
+                  </pic:blipFill>
+                  <pic:spPr>
+                    <a:xfrm>
+                      <a:off x="0" y="0"/>
+                      <a:ext cx="5579745" cy="2546985"/>
+                    </a:xfrm>
+                    <a:prstGeom prst="rect">
+                      <a:avLst/>
+                    </a:prstGeom>
+                  </pic:spPr>
+                </pic:pic>
+              </a:graphicData>
+            </a:graphic>
+          </wp:inline>
+        </w:drawing>
+      </w:r>
+    </w:p>
+    <w:p>
+      <w:pPr>
+        <w:rPr>
+          <w:lang w:val="en-US"/>
+        </w:rPr>
+      </w:pPr>
+      <w:r>
+        <w:rPr>
+          <w:b/>
+          <w:lang w:val="en-US"/>
+        </w:rPr>
+        <w:t xml:space="preserve">Idempotence: </w:t>
+      </w:r>
+      <w:r>
+        <w:rPr>
+          <w:lang w:val="en-US"/>
+        </w:rPr>
+        <w:t>can do as many times as you want and result stays the same (safe repeat)</w:t>
+      </w:r>
+    </w:p>
+    <w:p>
+      <w:pPr>
+        <w:rPr>
+          <w:lang w:val="en-US"/>
+        </w:rPr>
+      </w:pPr>
+      <w:r>
+        <w:rPr>
+          <w:lang w:val="en-US"/>
+        </w:rPr>
+        <w:drawing>
+          <wp:inline distT="0" distB="0" distL="0" distR="0" wp14:anchorId="5959788C" wp14:editId="3E25103D">
+            <wp:extent cx="5579745" cy="1342390"/>
+            <wp:effectExtent l="0" t="0" r="1905" b="0"/>
+            <wp:docPr id="11" name="Obrázok 11"/>
+            <wp:cNvGraphicFramePr>
+              <a:graphicFrameLocks xmlns:a="http://schemas.openxmlformats.org/drawingml/2006/main" noChangeAspect="1"/>
+            </wp:cNvGraphicFramePr>
+            <a:graphic xmlns:a="http://schemas.openxmlformats.org/drawingml/2006/main">
+              <a:graphicData uri="http://schemas.openxmlformats.org/drawingml/2006/picture">
+                <pic:pic xmlns:pic="http://schemas.openxmlformats.org/drawingml/2006/picture">
+                  <pic:nvPicPr>
+                    <pic:cNvPr id="1" name=""/>
+                    <pic:cNvPicPr/>
+                  </pic:nvPicPr>
+                  <pic:blipFill>
+                    <a:blip r:embed="rId17"/>
+                    <a:stretch>
+                      <a:fillRect/>
+                    </a:stretch>
+                  </pic:blipFill>
+                  <pic:spPr>
+                    <a:xfrm>
+                      <a:off x="0" y="0"/>
+                      <a:ext cx="5579745" cy="1342390"/>
+                    </a:xfrm>
+                    <a:prstGeom prst="rect">
+                      <a:avLst/>
+                    </a:prstGeom>
+                  </pic:spPr>
+                </pic:pic>
+              </a:graphicData>
+            </a:graphic>
+          </wp:inline>
+        </w:drawing>
+      </w:r>
+    </w:p>
+    <w:p>
+      <w:pPr>
+        <w:pStyle w:val="2Nadpis"/>
+        <w:rPr>
+          <w:lang w:val="en-US"/>
+        </w:rPr>
+      </w:pPr>
+      <w:bookmarkStart w:id="8" w:name="_Toc29069703"/>
+      <w:r>
+        <w:rPr>
+          <w:lang w:val="en-US"/>
+        </w:rPr>
+        <w:t>XML</w:t>
+      </w:r>
+      <w:bookmarkEnd w:id="8"/>
+    </w:p>
+    <w:p>
+      <w:pPr>
+        <w:rPr>
+          <w:lang w:val="en-US"/>
+        </w:rPr>
+      </w:pPr>
+      <w:proofErr w:type="spellStart"/>
+      <w:proofErr w:type="gramStart"/>
+      <w:r>
+        <w:rPr>
+          <w:lang w:val="en-US"/>
+        </w:rPr>
+        <w:t>eXtensible</w:t>
+      </w:r>
+      <w:proofErr w:type="spellEnd"/>
+      <w:proofErr w:type="gramEnd"/>
+      <w:r>
+        <w:rPr>
+          <w:lang w:val="en-US"/>
+        </w:rPr>
+        <w:t xml:space="preserve"> –you can customize them, sister of HTML, there are not customizable. </w:t>
+      </w:r>
+      <w:proofErr w:type="spellStart"/>
+      <w:r>
+        <w:rPr>
+          <w:lang w:val="en-US"/>
+        </w:rPr>
+        <w:t>Buth</w:t>
+      </w:r>
+      <w:proofErr w:type="spellEnd"/>
+      <w:r>
+        <w:rPr>
+          <w:lang w:val="en-US"/>
+        </w:rPr>
+        <w:t xml:space="preserve"> created by W3C organization.</w:t>
+      </w:r>
+    </w:p>
+    <w:p>
+      <w:pPr>
+        <w:rPr>
+          <w:lang w:val="en-US"/>
+        </w:rPr>
+      </w:pPr>
+      <w:r>
+        <w:rPr>
+          <w:lang w:val="en-US"/>
+        </w:rPr>
+        <w:lastRenderedPageBreak/>
+        <w:drawing>
+          <wp:inline distT="0" distB="0" distL="0" distR="0" wp14:anchorId="3E2F3CB1" wp14:editId="6A18C13E">
+            <wp:extent cx="5579745" cy="1390015"/>
+            <wp:effectExtent l="0" t="0" r="1905" b="635"/>
+            <wp:docPr id="12" name="Obrázok 12"/>
+            <wp:cNvGraphicFramePr>
+              <a:graphicFrameLocks xmlns:a="http://schemas.openxmlformats.org/drawingml/2006/main" noChangeAspect="1"/>
+            </wp:cNvGraphicFramePr>
+            <a:graphic xmlns:a="http://schemas.openxmlformats.org/drawingml/2006/main">
+              <a:graphicData uri="http://schemas.openxmlformats.org/drawingml/2006/picture">
+                <pic:pic xmlns:pic="http://schemas.openxmlformats.org/drawingml/2006/picture">
+                  <pic:nvPicPr>
+                    <pic:cNvPr id="1" name=""/>
+                    <pic:cNvPicPr/>
+                  </pic:nvPicPr>
+                  <pic:blipFill>
+                    <a:blip r:embed="rId18"/>
+                    <a:stretch>
+                      <a:fillRect/>
+                    </a:stretch>
+                  </pic:blipFill>
+                  <pic:spPr>
+                    <a:xfrm>
+                      <a:off x="0" y="0"/>
+                      <a:ext cx="5579745" cy="1390015"/>
+                    </a:xfrm>
+                    <a:prstGeom prst="rect">
+                      <a:avLst/>
+                    </a:prstGeom>
+                  </pic:spPr>
+                </pic:pic>
+              </a:graphicData>
+            </a:graphic>
+          </wp:inline>
+        </w:drawing>
+      </w:r>
+    </w:p>
+    <w:p>
+      <w:pPr>
+        <w:rPr>
+          <w:lang w:val="en-US"/>
+        </w:rPr>
+      </w:pPr>
+      <w:r>
+        <w:rPr>
+          <w:lang w:val="en-US"/>
+        </w:rPr>
+        <w:t xml:space="preserve"> XML is more powerful, has the ability to transform </w:t>
+      </w:r>
+      <w:proofErr w:type="gramStart"/>
+      <w:r>
+        <w:rPr>
+          <w:lang w:val="en-US"/>
+        </w:rPr>
+        <w:t>XML ,</w:t>
+      </w:r>
+      <w:proofErr w:type="gramEnd"/>
+      <w:r>
+        <w:rPr>
+          <w:lang w:val="en-US"/>
+        </w:rPr>
+        <w:t xml:space="preserve"> query, security, email schemas, </w:t>
+      </w:r>
+      <w:r>
+        <w:rPr>
+          <w:lang w:val="en-US"/>
+        </w:rPr>
+        <w:t>capabilities.</w:t>
+      </w:r>
+    </w:p>
+    <w:p>
+      <w:pPr>
+        <w:rPr>
+          <w:lang w:val="en-US"/>
+        </w:rPr>
+      </w:pPr>
+      <w:r>
+        <w:rPr>
+          <w:lang w:val="en-US"/>
+        </w:rPr>
+        <w:drawing>
+          <wp:inline distT="0" distB="0" distL="0" distR="0" wp14:anchorId="38D398AF" wp14:editId="59665D0F">
+            <wp:extent cx="5579745" cy="1562735"/>
+            <wp:effectExtent l="0" t="0" r="1905" b="0"/>
+            <wp:docPr id="13" name="Obrázok 13"/>
+            <wp:cNvGraphicFramePr>
+              <a:graphicFrameLocks xmlns:a="http://schemas.openxmlformats.org/drawingml/2006/main" noChangeAspect="1"/>
+            </wp:cNvGraphicFramePr>
+            <a:graphic xmlns:a="http://schemas.openxmlformats.org/drawingml/2006/main">
+              <a:graphicData uri="http://schemas.openxmlformats.org/drawingml/2006/picture">
+                <pic:pic xmlns:pic="http://schemas.openxmlformats.org/drawingml/2006/picture">
+                  <pic:nvPicPr>
+                    <pic:cNvPr id="1" name=""/>
+                    <pic:cNvPicPr/>
+                  </pic:nvPicPr>
+                  <pic:blipFill>
+                    <a:blip r:embed="rId19"/>
+                    <a:stretch>
+                      <a:fillRect/>
+                    </a:stretch>
+                  </pic:blipFill>
+                  <pic:spPr>
+                    <a:xfrm>
+                      <a:off x="0" y="0"/>
+                      <a:ext cx="5579745" cy="1562735"/>
+                    </a:xfrm>
+                    <a:prstGeom prst="rect">
+                      <a:avLst/>
+                    </a:prstGeom>
+                  </pic:spPr>
+                </pic:pic>
+              </a:graphicData>
+            </a:graphic>
+          </wp:inline>
+        </w:drawing>
+      </w:r>
+    </w:p>
+    <w:p>
+      <w:pPr>
+        <w:pStyle w:val="1Nadpis"/>
+        <w:rPr>
+          <w:lang w:val="en-US"/>
+        </w:rPr>
+      </w:pPr>
+      <w:bookmarkStart w:id="9" w:name="_Toc29069704"/>
+      <w:r>
+        <w:rPr>
+          <w:lang w:val="en-US"/>
+        </w:rPr>
+        <w:lastRenderedPageBreak/>
+        <w:t>SOAP</w:t>
+      </w:r>
+      <w:bookmarkEnd w:id="9"/>
+      <w:r>
+        <w:rPr>
+          <w:lang w:val="en-US"/>
+        </w:rPr>
+        <w:t xml:space="preserve"> and REST</w:t>
+      </w:r>
+    </w:p>
+    <w:p>
+      <w:pPr>
+        <w:pStyle w:val="Odsekzoznamu"/>
+        <w:numPr>
+          <w:ilvl w:val="0"/>
+          <w:numId w:val="59"/>
+        </w:numPr>
+        <w:rPr>
+          <w:lang w:val="en-US"/>
+        </w:rPr>
+      </w:pPr>
+      <w:r>
+        <w:rPr>
+          <w:lang w:val="en-US"/>
+        </w:rPr>
+        <w:t>They are ways doing web services.</w:t>
+      </w:r>
+    </w:p>
+    <w:p>
+      <w:pPr>
+        <w:pStyle w:val="Odsekzoznamu"/>
+        <w:numPr>
+          <w:ilvl w:val="0"/>
+          <w:numId w:val="59"/>
+        </w:numPr>
+        <w:rPr>
+          <w:lang w:val="en-US"/>
+        </w:rPr>
+      </w:pPr>
+      <w:r>
+        <w:rPr>
+          <w:lang w:val="en-US"/>
+        </w:rPr>
+        <w:t>Ways to form HTTP requests and responses</w:t>
+      </w:r>
+    </w:p>
+    <w:p>
+      <w:pPr>
+        <w:pStyle w:val="Odsekzoznamu"/>
+        <w:numPr>
+          <w:ilvl w:val="0"/>
+          <w:numId w:val="59"/>
+        </w:numPr>
+        <w:rPr>
+          <w:lang w:val="en-US"/>
+        </w:rPr>
+      </w:pPr>
+      <w:r>
+        <w:rPr>
+          <w:lang w:val="en-US"/>
+        </w:rPr>
+        <w:t>REST is simpler</w:t>
+      </w:r>
+    </w:p>
+    <w:p>
+      <w:pPr>
+        <w:rPr>
+          <w:lang w:val="en-US"/>
+        </w:rPr>
+      </w:pPr>
+      <w:r>
+        <w:rPr>
+          <w:lang w:val="en-US"/>
+        </w:rPr>
+        <w:drawing>
+          <wp:inline distT="0" distB="0" distL="0" distR="0" wp14:anchorId="237A4740" wp14:editId="16DCD6CA">
+            <wp:extent cx="5579745" cy="2462530"/>
+            <wp:effectExtent l="0" t="0" r="1905" b="0"/>
+            <wp:docPr id="14" name="Obrázok 14"/>
+            <wp:cNvGraphicFramePr>
+              <a:graphicFrameLocks xmlns:a="http://schemas.openxmlformats.org/drawingml/2006/main" noChangeAspect="1"/>
+            </wp:cNvGraphicFramePr>
+            <a:graphic xmlns:a="http://schemas.openxmlformats.org/drawingml/2006/main">
+              <a:graphicData uri="http://schemas.openxmlformats.org/drawingml/2006/picture">
+                <pic:pic xmlns:pic="http://schemas.openxmlformats.org/drawingml/2006/picture">
+                  <pic:nvPicPr>
+                    <pic:cNvPr id="1" name=""/>
+                    <pic:cNvPicPr/>
+                  </pic:nvPicPr>
+                  <pic:blipFill>
+                    <a:blip r:embed="rId20"/>
+                    <a:stretch>
+                      <a:fillRect/>
+                    </a:stretch>
+                  </pic:blipFill>
+                  <pic:spPr>
+                    <a:xfrm>
+                      <a:off x="0" y="0"/>
+                      <a:ext cx="5579745" cy="2462530"/>
+                    </a:xfrm>
+                    <a:prstGeom prst="rect">
+                      <a:avLst/>
+                    </a:prstGeom>
+                  </pic:spPr>
+                </pic:pic>
+              </a:graphicData>
+            </a:graphic>
+          </wp:inline>
+        </w:drawing>
+      </w:r>
+    </w:p>
+    <w:p>
+      <w:pPr>
+        <w:rPr>
+          <w:lang w:val="en-US"/>
+        </w:rPr>
+      </w:pPr>
+      <w:r>
+        <w:rPr>
+          <w:lang w:val="en-US"/>
+        </w:rPr>
+        <w:t xml:space="preserve">Simple - subjective </w:t>
+      </w:r>
+    </w:p>
+    <w:p>
+      <w:pPr>
+        <w:rPr>
+          <w:lang w:val="en-US"/>
+        </w:rPr>
+      </w:pPr>
+      <w:r>
+        <w:rPr>
+          <w:lang w:val="en-US"/>
+        </w:rPr>
+        <w:t>Object - API</w:t>
+      </w:r>
+    </w:p>
+    <w:p>
+      <w:pPr>
+        <w:rPr>
+          <w:lang w:val="en-US"/>
+        </w:rPr>
+      </w:pPr>
+      <w:r>
+        <w:rPr>
+          <w:lang w:val="en-US"/>
+        </w:rPr>
+        <w:t xml:space="preserve">Access </w:t>
+      </w:r>
+    </w:p>
+    <w:p>
+      <w:pPr>
+        <w:rPr>
+          <w:lang w:val="en-US"/>
+        </w:rPr>
+      </w:pPr>
+      <w:r>
+        <w:rPr>
+          <w:lang w:val="en-US"/>
+        </w:rPr>
+        <w:t>Protocol - rules, ways to do something, follow the rules, get it done.</w:t>
+      </w:r>
+    </w:p>
+    <w:p>
+      <w:pPr>
+        <w:rPr>
+          <w:lang w:val="en-US"/>
+        </w:rPr>
+      </w:pPr>
+      <w:r>
+        <w:rPr>
+          <w:lang w:val="en-US"/>
+        </w:rPr>
+        <w:t>WSDL – Web Services Description Language</w:t>
+      </w:r>
+    </w:p>
+    <w:p>
+      <w:pPr>
+        <w:rPr>
+          <w:lang w:val="en-US"/>
+        </w:rPr>
+      </w:pPr>
+      <w:r>
+        <w:rPr>
+          <w:lang w:val="en-US"/>
+        </w:rPr>
+        <w:lastRenderedPageBreak/>
+        <w:drawing>
+          <wp:inline distT="0" distB="0" distL="0" distR="0" wp14:anchorId="528FF556" wp14:editId="77C3C4E6">
+            <wp:extent cx="5106113" cy="3667637"/>
+            <wp:effectExtent l="0" t="0" r="0" b="9525"/>
+            <wp:docPr id="15" name="Obrázok 15"/>
+            <wp:cNvGraphicFramePr>
+              <a:graphicFrameLocks xmlns:a="http://schemas.openxmlformats.org/drawingml/2006/main" noChangeAspect="1"/>
+            </wp:cNvGraphicFramePr>
+            <a:graphic xmlns:a="http://schemas.openxmlformats.org/drawingml/2006/main">
+              <a:graphicData uri="http://schemas.openxmlformats.org/drawingml/2006/picture">
+                <pic:pic xmlns:pic="http://schemas.openxmlformats.org/drawingml/2006/picture">
+                  <pic:nvPicPr>
+                    <pic:cNvPr id="1" name=""/>
+                    <pic:cNvPicPr/>
+                  </pic:nvPicPr>
+                  <pic:blipFill>
+                    <a:blip r:embed="rId21"/>
+                    <a:stretch>
+                      <a:fillRect/>
+                    </a:stretch>
+                  </pic:blipFill>
+                  <pic:spPr>
+                    <a:xfrm>
+                      <a:off x="0" y="0"/>
+                      <a:ext cx="5106113" cy="3667637"/>
+                    </a:xfrm>
+                    <a:prstGeom prst="rect">
+                      <a:avLst/>
+                    </a:prstGeom>
+                  </pic:spPr>
+                </pic:pic>
+              </a:graphicData>
+            </a:graphic>
+          </wp:inline>
+        </w:drawing>
+      </w:r>
+    </w:p>
+    <w:p>
+      <w:pPr>
+        <w:pStyle w:val="Odsekzoznamu"/>
+        <w:numPr>
+          <w:ilvl w:val="0"/>
+          <w:numId w:val="60"/>
+        </w:numPr>
+        <w:rPr>
+          <w:lang w:val="en-US"/>
+        </w:rPr>
+      </w:pPr>
+      <w:r>
+        <w:rPr>
+          <w:lang w:val="en-US"/>
+        </w:rPr>
+        <w:t>1980 – SUN RPC (was not HTTP based)</w:t>
+      </w:r>
+    </w:p>
+    <w:p>
+      <w:pPr>
+        <w:pStyle w:val="Odsekzoznamu"/>
+        <w:numPr>
+          <w:ilvl w:val="0"/>
+          <w:numId w:val="60"/>
+        </w:numPr>
+        <w:rPr>
+          <w:lang w:val="en-US"/>
+        </w:rPr>
+      </w:pPr>
+      <w:r>
+        <w:rPr>
+          <w:lang w:val="en-US"/>
+        </w:rPr>
+        <w:t>1989 – HTTP</w:t>
+      </w:r>
+    </w:p>
+    <w:p>
+      <w:pPr>
+        <w:pStyle w:val="Odsekzoznamu"/>
+        <w:numPr>
+          <w:ilvl w:val="0"/>
+          <w:numId w:val="60"/>
+        </w:numPr>
+        <w:rPr>
+          <w:lang w:val="en-US"/>
+        </w:rPr>
+      </w:pPr>
+      <w:r>
+        <w:rPr>
+          <w:lang w:val="en-US"/>
+        </w:rPr>
+        <w:t>1998 – X</w:t>
+      </w:r>
+      <w:r>
+        <w:rPr>
+          <w:lang w:val="en-US"/>
+        </w:rPr>
+        <w:t>ML-RPC</w:t>
+      </w:r>
+      <w:r>
+        <w:rPr>
+          <w:lang w:val="en-US"/>
+        </w:rPr>
+        <w:t xml:space="preserve"> </w:t>
+      </w:r>
+      <w:proofErr w:type="gramStart"/>
+      <w:r>
+        <w:rPr>
+          <w:lang w:val="en-US"/>
+        </w:rPr>
+        <w:t>( P</w:t>
+      </w:r>
+      <w:proofErr w:type="gramEnd"/>
+      <w:r>
+        <w:rPr>
+          <w:lang w:val="en-US"/>
+        </w:rPr>
+        <w:t xml:space="preserve">, Procedure, API) – python </w:t>
+      </w:r>
+      <w:proofErr w:type="spellStart"/>
+      <w:r>
+        <w:rPr>
+          <w:lang w:val="en-US"/>
+        </w:rPr>
+        <w:t>mbe</w:t>
+      </w:r>
+      <w:proofErr w:type="spellEnd"/>
+      <w:r>
+        <w:rPr>
+          <w:lang w:val="en-US"/>
+        </w:rPr>
+        <w:t>?</w:t>
+      </w:r>
+    </w:p>
+    <w:p>
+      <w:pPr>
+        <w:pStyle w:val="Odsekzoznamu"/>
+        <w:numPr>
+          <w:ilvl w:val="0"/>
+          <w:numId w:val="60"/>
+        </w:numPr>
+        <w:rPr>
+          <w:lang w:val="en-US"/>
+        </w:rPr>
+      </w:pPr>
+      <w:r>
+        <w:rPr>
+          <w:lang w:val="en-US"/>
+        </w:rPr>
+        <w:t xml:space="preserve">1999 – SOAP – better </w:t>
+      </w:r>
+      <w:r>
+        <w:rPr>
+          <w:lang w:val="en-US"/>
+        </w:rPr>
+        <w:t>, always POST</w:t>
+      </w:r>
+    </w:p>
+    <w:p>
+      <w:pPr>
+        <w:pStyle w:val="Odsekzoznamu"/>
+        <w:numPr>
+          <w:ilvl w:val="0"/>
+          <w:numId w:val="60"/>
+        </w:numPr>
+        <w:rPr>
+          <w:lang w:val="en-US"/>
+        </w:rPr>
+      </w:pPr>
+      <w:r>
+        <w:rPr>
+          <w:lang w:val="en-US"/>
+        </w:rPr>
+        <w:t xml:space="preserve">2000 </w:t>
+      </w:r>
+      <w:r>
+        <w:rPr>
+          <w:lang w:val="en-US"/>
+        </w:rPr>
+        <w:t>–</w:t>
+      </w:r>
+      <w:r>
+        <w:rPr>
+          <w:lang w:val="en-US"/>
+        </w:rPr>
+        <w:t xml:space="preserve"> REST</w:t>
+      </w:r>
+      <w:r>
+        <w:rPr>
+          <w:lang w:val="en-US"/>
+        </w:rPr>
+        <w:t xml:space="preserve"> (1 guy, not org) – in rest you have methods, </w:t>
+      </w:r>
+      <w:proofErr w:type="gramStart"/>
+      <w:r>
+        <w:rPr>
+          <w:lang w:val="en-US"/>
+        </w:rPr>
+        <w:t>stateless ?!</w:t>
+      </w:r>
+      <w:bookmarkStart w:id="10" w:name="_GoBack"/>
+      <w:bookmarkEnd w:id="10"/>
+      <w:proofErr w:type="gramEnd"/>
+    </w:p>
+    <w:p>
+      <w:pPr>
+        <w:rPr>
+          <w:lang w:val="hu-HU"/>
+        </w:rPr>
+      </w:pPr>
+    </w:p>
+    <w:p>
+      <w:pPr>
+        <w:rPr>
+          <w:lang w:val="en-US"/>
+        </w:rPr>
+      </w:pPr>
+    </w:p>
+    <w:p>
+      <w:pPr>
+        <w:rPr>
+          <w:lang w:val="en-US"/>
+        </w:rPr>
+      </w:pPr>
+    </w:p>
+    <w:p>
+      <w:pPr>
+        <w:rPr>
+          <w:lang w:val="en-US"/>
+        </w:rPr>
+      </w:pPr>
+    </w:p>
+    <w:p>
+      <w:pPr>
         <w:rPr>
           <w:lang w:val="en-US"/>
         </w:rPr>
       </w:pPr>
     </w:p>
     <w:sectPr>
-      <w:headerReference w:type="default" r:id="rId11"/>
-      <w:footerReference w:type="default" r:id="rId12"/>
+      <w:headerReference w:type="default" r:id="rId22"/>
+      <w:footerReference w:type="default" r:id="rId23"/>
       <w:pgSz w:w="11906" w:h="16838"/>
       <w:pgMar w:top="1418" w:right="1418" w:bottom="1418" w:left="1701" w:header="709" w:footer="709" w:gutter="0"/>
       <w:cols w:space="708"/>
@@ -1234,7 +2913,7 @@
                 </wp:anchor>
               </w:drawing>
             </mc:Choice>
-            <mc:Fallback xmlns:cx="http://schemas.microsoft.com/office/drawing/2014/chartex" xmlns:cx1="http://schemas.microsoft.com/office/drawing/2015/9/8/chartex" xmlns:cx2="http://schemas.microsoft.com/office/drawing/2015/10/21/chartex" xmlns:cx3="http://schemas.microsoft.com/office/drawing/2016/5/9/chartex" xmlns:cx4="http://schemas.microsoft.com/office/drawing/2016/5/10/chartex" xmlns:cx5="http://schemas.microsoft.com/office/drawing/2016/5/11/chartex" xmlns:cx6="http://schemas.microsoft.com/office/drawing/2016/5/12/chartex" xmlns:cx7="http://schemas.microsoft.com/office/drawing/2016/5/13/chartex" xmlns:cx8="http://schemas.microsoft.com/office/drawing/2016/5/14/chartex" xmlns:aink="http://schemas.microsoft.com/office/drawing/2016/ink" xmlns:am3d="http://schemas.microsoft.com/office/drawing/2017/model3d" xmlns:w16cid="http://schemas.microsoft.com/office/word/2016/wordml/cid" xmlns:w16se="http://schemas.microsoft.com/office/word/2015/wordml/symex">
+            <mc:Fallback xmlns:w16se="http://schemas.microsoft.com/office/word/2015/wordml/symex" xmlns:w16cid="http://schemas.microsoft.com/office/word/2016/wordml/cid" xmlns:am3d="http://schemas.microsoft.com/office/drawing/2017/model3d" xmlns:aink="http://schemas.microsoft.com/office/drawing/2016/ink" xmlns:cx8="http://schemas.microsoft.com/office/drawing/2016/5/14/chartex" xmlns:cx7="http://schemas.microsoft.com/office/drawing/2016/5/13/chartex" xmlns:cx6="http://schemas.microsoft.com/office/drawing/2016/5/12/chartex" xmlns:cx5="http://schemas.microsoft.com/office/drawing/2016/5/11/chartex" xmlns:cx4="http://schemas.microsoft.com/office/drawing/2016/5/10/chartex" xmlns:cx3="http://schemas.microsoft.com/office/drawing/2016/5/9/chartex" xmlns:cx2="http://schemas.microsoft.com/office/drawing/2015/10/21/chartex" xmlns:cx1="http://schemas.microsoft.com/office/drawing/2015/9/8/chartex" xmlns:cx="http://schemas.microsoft.com/office/drawing/2014/chartex">
               <w:pict>
                 <v:line w14:anchorId="4773489F" id="Rovná spojnica 3" o:spid="_x0000_s1026" style="position:absolute;flip:y;z-index:251661312;visibility:visible;mso-wrap-style:square;mso-width-percent:0;mso-height-percent:0;mso-wrap-distance-left:9pt;mso-wrap-distance-top:0;mso-wrap-distance-right:9pt;mso-wrap-distance-bottom:0;mso-position-horizontal:left;mso-position-horizontal-relative:margin;mso-position-vertical:absolute;mso-position-vertical-relative:page;mso-width-percent:0;mso-height-percent:0;mso-width-relative:margin;mso-height-relative:margin" from="0,785.2pt" to="441.85pt,785.2pt" o:gfxdata="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" strokecolor="black [3200]" strokeweight=".5pt">
                   <v:stroke joinstyle="miter"/>
@@ -1257,7 +2936,7 @@
           <w:rPr>
             <w:noProof/>
           </w:rPr>
-          <w:t>3</w:t>
+          <w:t>8</w:t>
         </w:r>
         <w:r>
           <w:fldChar w:fldCharType="end"/>
@@ -1360,7 +3039,7 @@
             </wp:anchor>
           </w:drawing>
         </mc:Choice>
-        <mc:Fallback xmlns:cx="http://schemas.microsoft.com/office/drawing/2014/chartex" xmlns:cx1="http://schemas.microsoft.com/office/drawing/2015/9/8/chartex" xmlns:cx2="http://schemas.microsoft.com/office/drawing/2015/10/21/chartex" xmlns:cx3="http://schemas.microsoft.com/office/drawing/2016/5/9/chartex" xmlns:cx4="http://schemas.microsoft.com/office/drawing/2016/5/10/chartex" xmlns:cx5="http://schemas.microsoft.com/office/drawing/2016/5/11/chartex" xmlns:cx6="http://schemas.microsoft.com/office/drawing/2016/5/12/chartex" xmlns:cx7="http://schemas.microsoft.com/office/drawing/2016/5/13/chartex" xmlns:cx8="http://schemas.microsoft.com/office/drawing/2016/5/14/chartex" xmlns:aink="http://schemas.microsoft.com/office/drawing/2016/ink" xmlns:am3d="http://schemas.microsoft.com/office/drawing/2017/model3d" xmlns:w16cid="http://schemas.microsoft.com/office/word/2016/wordml/cid" xmlns:w16se="http://schemas.microsoft.com/office/word/2015/wordml/symex">
+        <mc:Fallback xmlns:w16se="http://schemas.microsoft.com/office/word/2015/wordml/symex" xmlns:w16cid="http://schemas.microsoft.com/office/word/2016/wordml/cid" xmlns:am3d="http://schemas.microsoft.com/office/drawing/2017/model3d" xmlns:aink="http://schemas.microsoft.com/office/drawing/2016/ink" xmlns:cx8="http://schemas.microsoft.com/office/drawing/2016/5/14/chartex" xmlns:cx7="http://schemas.microsoft.com/office/drawing/2016/5/13/chartex" xmlns:cx6="http://schemas.microsoft.com/office/drawing/2016/5/12/chartex" xmlns:cx5="http://schemas.microsoft.com/office/drawing/2016/5/11/chartex" xmlns:cx4="http://schemas.microsoft.com/office/drawing/2016/5/10/chartex" xmlns:cx3="http://schemas.microsoft.com/office/drawing/2016/5/9/chartex" xmlns:cx2="http://schemas.microsoft.com/office/drawing/2015/10/21/chartex" xmlns:cx1="http://schemas.microsoft.com/office/drawing/2015/9/8/chartex" xmlns:cx="http://schemas.microsoft.com/office/drawing/2014/chartex">
           <w:pict>
             <v:line w14:anchorId="6C26ECBC" id="Rovná spojnica 2" o:spid="_x0000_s1026" style="position:absolute;flip:y;z-index:251659264;visibility:visible;mso-wrap-style:square;mso-width-percent:0;mso-height-percent:0;mso-wrap-distance-left:9pt;mso-wrap-distance-top:0;mso-wrap-distance-right:9pt;mso-wrap-distance-bottom:0;mso-position-horizontal:absolute;mso-position-horizontal-relative:margin;mso-position-vertical:absolute;mso-position-vertical-relative:page;mso-width-percent:0;mso-height-percent:0;mso-width-relative:margin;mso-height-relative:margin" from="0,51.45pt" to="441.85pt,51.45pt" o:gfxdata="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" strokecolor="black [3200]" strokeweight=".5pt">
               <v:stroke joinstyle="miter"/>
@@ -1389,6 +3068,119 @@
 <file path=word/numbering.xml><?xml version="1.0" encoding="utf-8"?>
 <w:numbering xmlns:wpc="http://schemas.microsoft.com/office/word/2010/wordprocessingCanvas" xmlns:mc="http://schemas.openxmlformats.org/markup-compatibility/2006" xmlns:o="urn:schemas-microsoft-com:office:office" xmlns:r="http://schemas.openxmlformats.org/officeDocument/2006/relationships" xmlns:m="http://schemas.openxmlformats.org/officeDocument/2006/math" xmlns:v="urn:schemas-microsoft-com:vml" xmlns:wp14="http://schemas.microsoft.com/office/word/2010/wordprocessingDrawing" xmlns:wp="http://schemas.openxmlformats.org/drawingml/2006/wordprocessingDrawing" xmlns:w10="urn:schemas-microsoft-com:office:word" xmlns:w="http://schemas.openxmlformats.org/wordprocessingml/2006/main" xmlns:w14="http://schemas.microsoft.com/office/word/2010/wordml" xmlns:w15="http://schemas.microsoft.com/office/word/2012/wordml" xmlns:wpg="http://schemas.microsoft.com/office/word/2010/wordprocessingGroup" xmlns:wpi="http://schemas.microsoft.com/office/word/2010/wordprocessingInk" xmlns:wne="http://schemas.microsoft.com/office/word/2006/wordml" xmlns:wps="http://schemas.microsoft.com/office/word/2010/wordprocessingShape" mc:Ignorable="w14 w15 wp14">
   <w:abstractNum w:abstractNumId="0">
+    <w:nsid w:val="003A5B62"/>
+    <w:multiLevelType w:val="hybridMultilevel"/>
+    <w:tmpl w:val="26E445DE"/>
+    <w:lvl w:ilvl="0" w:tplc="04090001">
+      <w:start w:val="1"/>
+      <w:numFmt w:val="bullet"/>
+      <w:lvlText w:val=""/>
+      <w:lvlJc w:val="left"/>
+      <w:pPr>
+        <w:ind w:left="720" w:hanging="360"/>
+      </w:pPr>
+      <w:rPr>
+        <w:rFonts w:ascii="Symbol" w:hAnsi="Symbol" w:hint="default"/>
+      </w:rPr>
+    </w:lvl>
+    <w:lvl w:ilvl="1" w:tplc="04090003" w:tentative="1">
+      <w:start w:val="1"/>
+      <w:numFmt w:val="bullet"/>
+      <w:lvlText w:val="o"/>
+      <w:lvlJc w:val="left"/>
+      <w:pPr>
+        <w:ind w:left="1440" w:hanging="360"/>
+      </w:pPr>
+      <w:rPr>
+        <w:rFonts w:ascii="Courier New" w:hAnsi="Courier New" w:cs="Courier New" w:hint="default"/>
+      </w:rPr>
+    </w:lvl>
+    <w:lvl w:ilvl="2" w:tplc="04090005" w:tentative="1">
+      <w:start w:val="1"/>
+      <w:numFmt w:val="bullet"/>
+      <w:lvlText w:val=""/>
+      <w:lvlJc w:val="left"/>
+      <w:pPr>
+        <w:ind w:left="2160" w:hanging="360"/>
+      </w:pPr>
+      <w:rPr>
+        <w:rFonts w:ascii="Wingdings" w:hAnsi="Wingdings" w:hint="default"/>
+      </w:rPr>
+    </w:lvl>
+    <w:lvl w:ilvl="3" w:tplc="04090001" w:tentative="1">
+      <w:start w:val="1"/>
+      <w:numFmt w:val="bullet"/>
+      <w:lvlText w:val=""/>
+      <w:lvlJc w:val="left"/>
+      <w:pPr>
+        <w:ind w:left="2880" w:hanging="360"/>
+      </w:pPr>
+      <w:rPr>
+        <w:rFonts w:ascii="Symbol" w:hAnsi="Symbol" w:hint="default"/>
+      </w:rPr>
+    </w:lvl>
+    <w:lvl w:ilvl="4" w:tplc="04090003" w:tentative="1">
+      <w:start w:val="1"/>
+      <w:numFmt w:val="bullet"/>
+      <w:lvlText w:val="o"/>
+      <w:lvlJc w:val="left"/>
+      <w:pPr>
+        <w:ind w:left="3600" w:hanging="360"/>
+      </w:pPr>
+      <w:rPr>
+        <w:rFonts w:ascii="Courier New" w:hAnsi="Courier New" w:cs="Courier New" w:hint="default"/>
+      </w:rPr>
+    </w:lvl>
+    <w:lvl w:ilvl="5" w:tplc="04090005" w:tentative="1">
+      <w:start w:val="1"/>
+      <w:numFmt w:val="bullet"/>
+      <w:lvlText w:val=""/>
+      <w:lvlJc w:val="left"/>
+      <w:pPr>
+        <w:ind w:left="4320" w:hanging="360"/>
+      </w:pPr>
+      <w:rPr>
+        <w:rFonts w:ascii="Wingdings" w:hAnsi="Wingdings" w:hint="default"/>
+      </w:rPr>
+    </w:lvl>
+    <w:lvl w:ilvl="6" w:tplc="04090001" w:tentative="1">
+      <w:start w:val="1"/>
+      <w:numFmt w:val="bullet"/>
+      <w:lvlText w:val=""/>
+      <w:lvlJc w:val="left"/>
+      <w:pPr>
+        <w:ind w:left="5040" w:hanging="360"/>
+      </w:pPr>
+      <w:rPr>
+        <w:rFonts w:ascii="Symbol" w:hAnsi="Symbol" w:hint="default"/>
+      </w:rPr>
+    </w:lvl>
+    <w:lvl w:ilvl="7" w:tplc="04090003" w:tentative="1">
+      <w:start w:val="1"/>
+      <w:numFmt w:val="bullet"/>
+      <w:lvlText w:val="o"/>
+      <w:lvlJc w:val="left"/>
+      <w:pPr>
+        <w:ind w:left="5760" w:hanging="360"/>
+      </w:pPr>
+      <w:rPr>
+        <w:rFonts w:ascii="Courier New" w:hAnsi="Courier New" w:cs="Courier New" w:hint="default"/>
+      </w:rPr>
+    </w:lvl>
+    <w:lvl w:ilvl="8" w:tplc="04090005" w:tentative="1">
+      <w:start w:val="1"/>
+      <w:numFmt w:val="bullet"/>
+      <w:lvlText w:val=""/>
+      <w:lvlJc w:val="left"/>
+      <w:pPr>
+        <w:ind w:left="6480" w:hanging="360"/>
+      </w:pPr>
+      <w:rPr>
+        <w:rFonts w:ascii="Wingdings" w:hAnsi="Wingdings" w:hint="default"/>
+      </w:rPr>
+    </w:lvl>
+  </w:abstractNum>
+  <w:abstractNum w:abstractNumId="1">
     <w:nsid w:val="00B852AE"/>
     <w:multiLevelType w:val="hybridMultilevel"/>
     <w:tmpl w:val="52920DF8"/>
@@ -1474,7 +3266,7 @@
       </w:pPr>
     </w:lvl>
   </w:abstractNum>
-  <w:abstractNum w:abstractNumId="1">
+  <w:abstractNum w:abstractNumId="2">
     <w:nsid w:val="026C2A09"/>
     <w:multiLevelType w:val="hybridMultilevel"/>
     <w:tmpl w:val="9FEA51E8"/>
@@ -1591,7 +3383,93 @@
       </w:pPr>
     </w:lvl>
   </w:abstractNum>
-  <w:abstractNum w:abstractNumId="2">
+  <w:abstractNum w:abstractNumId="3">
+    <w:nsid w:val="073F2484"/>
+    <w:multiLevelType w:val="hybridMultilevel"/>
+    <w:tmpl w:val="44363A68"/>
+    <w:lvl w:ilvl="0" w:tplc="0409000F">
+      <w:start w:val="1"/>
+      <w:numFmt w:val="decimal"/>
+      <w:lvlText w:val="%1."/>
+      <w:lvlJc w:val="left"/>
+      <w:pPr>
+        <w:ind w:left="720" w:hanging="360"/>
+      </w:pPr>
+    </w:lvl>
+    <w:lvl w:ilvl="1" w:tplc="04090019" w:tentative="1">
+      <w:start w:val="1"/>
+      <w:numFmt w:val="lowerLetter"/>
+      <w:lvlText w:val="%2."/>
+      <w:lvlJc w:val="left"/>
+      <w:pPr>
+        <w:ind w:left="1440" w:hanging="360"/>
+      </w:pPr>
+    </w:lvl>
+    <w:lvl w:ilvl="2" w:tplc="0409001B" w:tentative="1">
+      <w:start w:val="1"/>
+      <w:numFmt w:val="lowerRoman"/>
+      <w:lvlText w:val="%3."/>
+      <w:lvlJc w:val="right"/>
+      <w:pPr>
+        <w:ind w:left="2160" w:hanging="180"/>
+      </w:pPr>
+    </w:lvl>
+    <w:lvl w:ilvl="3" w:tplc="0409000F" w:tentative="1">
+      <w:start w:val="1"/>
+      <w:numFmt w:val="decimal"/>
+      <w:lvlText w:val="%4."/>
+      <w:lvlJc w:val="left"/>
+      <w:pPr>
+        <w:ind w:left="2880" w:hanging="360"/>
+      </w:pPr>
+    </w:lvl>
+    <w:lvl w:ilvl="4" w:tplc="04090019" w:tentative="1">
+      <w:start w:val="1"/>
+      <w:numFmt w:val="lowerLetter"/>
+      <w:lvlText w:val="%5."/>
+      <w:lvlJc w:val="left"/>
+      <w:pPr>
+        <w:ind w:left="3600" w:hanging="360"/>
+      </w:pPr>
+    </w:lvl>
+    <w:lvl w:ilvl="5" w:tplc="0409001B" w:tentative="1">
+      <w:start w:val="1"/>
+      <w:numFmt w:val="lowerRoman"/>
+      <w:lvlText w:val="%6."/>
+      <w:lvlJc w:val="right"/>
+      <w:pPr>
+        <w:ind w:left="4320" w:hanging="180"/>
+      </w:pPr>
+    </w:lvl>
+    <w:lvl w:ilvl="6" w:tplc="0409000F" w:tentative="1">
+      <w:start w:val="1"/>
+      <w:numFmt w:val="decimal"/>
+      <w:lvlText w:val="%7."/>
+      <w:lvlJc w:val="left"/>
+      <w:pPr>
+        <w:ind w:left="5040" w:hanging="360"/>
+      </w:pPr>
+    </w:lvl>
+    <w:lvl w:ilvl="7" w:tplc="04090019" w:tentative="1">
+      <w:start w:val="1"/>
+      <w:numFmt w:val="lowerLetter"/>
+      <w:lvlText w:val="%8."/>
+      <w:lvlJc w:val="left"/>
+      <w:pPr>
+        <w:ind w:left="5760" w:hanging="360"/>
+      </w:pPr>
+    </w:lvl>
+    <w:lvl w:ilvl="8" w:tplc="0409001B" w:tentative="1">
+      <w:start w:val="1"/>
+      <w:numFmt w:val="lowerRoman"/>
+      <w:lvlText w:val="%9."/>
+      <w:lvlJc w:val="right"/>
+      <w:pPr>
+        <w:ind w:left="6480" w:hanging="180"/>
+      </w:pPr>
+    </w:lvl>
+  </w:abstractNum>
+  <w:abstractNum w:abstractNumId="4">
     <w:nsid w:val="086369D5"/>
     <w:multiLevelType w:val="hybridMultilevel"/>
     <w:tmpl w:val="9EBE4BAA"/>
@@ -1704,7 +3582,7 @@
       </w:rPr>
     </w:lvl>
   </w:abstractNum>
-  <w:abstractNum w:abstractNumId="3">
+  <w:abstractNum w:abstractNumId="5">
     <w:nsid w:val="09A06D2C"/>
     <w:multiLevelType w:val="hybridMultilevel"/>
     <w:tmpl w:val="BF4075C4"/>
@@ -1793,7 +3671,7 @@
       </w:pPr>
     </w:lvl>
   </w:abstractNum>
-  <w:abstractNum w:abstractNumId="4">
+  <w:abstractNum w:abstractNumId="6">
     <w:nsid w:val="0A116728"/>
     <w:multiLevelType w:val="hybridMultilevel"/>
     <w:tmpl w:val="B726A624"/>
@@ -1879,7 +3757,7 @@
       </w:pPr>
     </w:lvl>
   </w:abstractNum>
-  <w:abstractNum w:abstractNumId="5">
+  <w:abstractNum w:abstractNumId="7">
     <w:nsid w:val="0B197D91"/>
     <w:multiLevelType w:val="multilevel"/>
     <w:tmpl w:val="E640CCEA"/>
@@ -2038,7 +3916,7 @@
       </w:rPr>
     </w:lvl>
   </w:abstractNum>
-  <w:abstractNum w:abstractNumId="6">
+  <w:abstractNum w:abstractNumId="8">
     <w:nsid w:val="0F265C03"/>
     <w:multiLevelType w:val="multilevel"/>
     <w:tmpl w:val="E640CCEA"/>
@@ -2197,7 +4075,7 @@
       </w:rPr>
     </w:lvl>
   </w:abstractNum>
-  <w:abstractNum w:abstractNumId="7">
+  <w:abstractNum w:abstractNumId="9">
     <w:nsid w:val="0F81049F"/>
     <w:multiLevelType w:val="hybridMultilevel"/>
     <w:tmpl w:val="CB2AC694"/>
@@ -2283,7 +4161,7 @@
       </w:pPr>
     </w:lvl>
   </w:abstractNum>
-  <w:abstractNum w:abstractNumId="8">
+  <w:abstractNum w:abstractNumId="10">
     <w:nsid w:val="110C2C92"/>
     <w:multiLevelType w:val="hybridMultilevel"/>
     <w:tmpl w:val="016E5BC4"/>
@@ -2369,7 +4247,7 @@
       </w:pPr>
     </w:lvl>
   </w:abstractNum>
-  <w:abstractNum w:abstractNumId="9">
+  <w:abstractNum w:abstractNumId="11">
     <w:nsid w:val="112E360C"/>
     <w:multiLevelType w:val="hybridMultilevel"/>
     <w:tmpl w:val="71E83F3A"/>
@@ -2458,7 +4336,7 @@
       </w:pPr>
     </w:lvl>
   </w:abstractNum>
-  <w:abstractNum w:abstractNumId="10">
+  <w:abstractNum w:abstractNumId="12">
     <w:nsid w:val="128946B2"/>
     <w:multiLevelType w:val="hybridMultilevel"/>
     <w:tmpl w:val="B18257F6"/>
@@ -2571,7 +4449,7 @@
       </w:rPr>
     </w:lvl>
   </w:abstractNum>
-  <w:abstractNum w:abstractNumId="11">
+  <w:abstractNum w:abstractNumId="13">
     <w:nsid w:val="12AB5DAA"/>
     <w:multiLevelType w:val="hybridMultilevel"/>
     <w:tmpl w:val="22AC9824"/>
@@ -2660,7 +4538,7 @@
       </w:pPr>
     </w:lvl>
   </w:abstractNum>
-  <w:abstractNum w:abstractNumId="12">
+  <w:abstractNum w:abstractNumId="14">
     <w:nsid w:val="12CA7D94"/>
     <w:multiLevelType w:val="hybridMultilevel"/>
     <w:tmpl w:val="8872E6E0"/>
@@ -2773,7 +4651,7 @@
       </w:rPr>
     </w:lvl>
   </w:abstractNum>
-  <w:abstractNum w:abstractNumId="13">
+  <w:abstractNum w:abstractNumId="15">
     <w:nsid w:val="1B320693"/>
     <w:multiLevelType w:val="hybridMultilevel"/>
     <w:tmpl w:val="E174C668"/>
@@ -2886,7 +4764,7 @@
       </w:rPr>
     </w:lvl>
   </w:abstractNum>
-  <w:abstractNum w:abstractNumId="14">
+  <w:abstractNum w:abstractNumId="16">
     <w:nsid w:val="1EF0166B"/>
     <w:multiLevelType w:val="multilevel"/>
     <w:tmpl w:val="6EB8E408"/>
@@ -2975,7 +4853,7 @@
       </w:pPr>
     </w:lvl>
   </w:abstractNum>
-  <w:abstractNum w:abstractNumId="15">
+  <w:abstractNum w:abstractNumId="17">
     <w:nsid w:val="20102B32"/>
     <w:multiLevelType w:val="hybridMultilevel"/>
     <w:tmpl w:val="7C9AA2EC"/>
@@ -3065,7 +4943,7 @@
       </w:pPr>
     </w:lvl>
   </w:abstractNum>
-  <w:abstractNum w:abstractNumId="16">
+  <w:abstractNum w:abstractNumId="18">
     <w:nsid w:val="21562A2D"/>
     <w:multiLevelType w:val="hybridMultilevel"/>
     <w:tmpl w:val="5DACF308"/>
@@ -3178,7 +5056,7 @@
       </w:rPr>
     </w:lvl>
   </w:abstractNum>
-  <w:abstractNum w:abstractNumId="17">
+  <w:abstractNum w:abstractNumId="19">
     <w:nsid w:val="21E040C2"/>
     <w:multiLevelType w:val="hybridMultilevel"/>
     <w:tmpl w:val="79FEA0DA"/>
@@ -3267,7 +5145,7 @@
       </w:pPr>
     </w:lvl>
   </w:abstractNum>
-  <w:abstractNum w:abstractNumId="18">
+  <w:abstractNum w:abstractNumId="20">
     <w:nsid w:val="21F730F1"/>
     <w:multiLevelType w:val="hybridMultilevel"/>
     <w:tmpl w:val="B740AFF6"/>
@@ -3356,7 +5234,7 @@
       </w:pPr>
     </w:lvl>
   </w:abstractNum>
-  <w:abstractNum w:abstractNumId="19">
+  <w:abstractNum w:abstractNumId="21">
     <w:nsid w:val="262C2FB4"/>
     <w:multiLevelType w:val="hybridMultilevel"/>
     <w:tmpl w:val="016E5BC4"/>
@@ -3442,7 +5320,7 @@
       </w:pPr>
     </w:lvl>
   </w:abstractNum>
-  <w:abstractNum w:abstractNumId="20">
+  <w:abstractNum w:abstractNumId="22">
     <w:nsid w:val="2AD1417E"/>
     <w:multiLevelType w:val="hybridMultilevel"/>
     <w:tmpl w:val="583C68F0"/>
@@ -3534,7 +5412,7 @@
       </w:pPr>
     </w:lvl>
   </w:abstractNum>
-  <w:abstractNum w:abstractNumId="21">
+  <w:abstractNum w:abstractNumId="23">
     <w:nsid w:val="2E052A93"/>
     <w:multiLevelType w:val="hybridMultilevel"/>
     <w:tmpl w:val="8A5C8F66"/>
@@ -3620,7 +5498,7 @@
       </w:pPr>
     </w:lvl>
   </w:abstractNum>
-  <w:abstractNum w:abstractNumId="22">
+  <w:abstractNum w:abstractNumId="24">
     <w:nsid w:val="30160555"/>
     <w:multiLevelType w:val="hybridMultilevel"/>
     <w:tmpl w:val="67F6D0A2"/>
@@ -3706,7 +5584,7 @@
       </w:pPr>
     </w:lvl>
   </w:abstractNum>
-  <w:abstractNum w:abstractNumId="23">
+  <w:abstractNum w:abstractNumId="25">
     <w:nsid w:val="32466F61"/>
     <w:multiLevelType w:val="hybridMultilevel"/>
     <w:tmpl w:val="39A24B98"/>
@@ -3819,7 +5697,7 @@
       </w:rPr>
     </w:lvl>
   </w:abstractNum>
-  <w:abstractNum w:abstractNumId="24">
+  <w:abstractNum w:abstractNumId="26">
     <w:nsid w:val="329A0E6C"/>
     <w:multiLevelType w:val="hybridMultilevel"/>
     <w:tmpl w:val="26002848"/>
@@ -3911,7 +5789,7 @@
       </w:pPr>
     </w:lvl>
   </w:abstractNum>
-  <w:abstractNum w:abstractNumId="25">
+  <w:abstractNum w:abstractNumId="27">
     <w:nsid w:val="366D237A"/>
     <w:multiLevelType w:val="hybridMultilevel"/>
     <w:tmpl w:val="8096759C"/>
@@ -4024,7 +5902,7 @@
       </w:rPr>
     </w:lvl>
   </w:abstractNum>
-  <w:abstractNum w:abstractNumId="26">
+  <w:abstractNum w:abstractNumId="28">
     <w:nsid w:val="3ACC5258"/>
     <w:multiLevelType w:val="hybridMultilevel"/>
     <w:tmpl w:val="5DF61C48"/>
@@ -4137,7 +6015,7 @@
       </w:rPr>
     </w:lvl>
   </w:abstractNum>
-  <w:abstractNum w:abstractNumId="27">
+  <w:abstractNum w:abstractNumId="29">
     <w:nsid w:val="3B655915"/>
     <w:multiLevelType w:val="hybridMultilevel"/>
     <w:tmpl w:val="963CFCAC"/>
@@ -4227,7 +6105,7 @@
       </w:pPr>
     </w:lvl>
   </w:abstractNum>
-  <w:abstractNum w:abstractNumId="28">
+  <w:abstractNum w:abstractNumId="30">
     <w:nsid w:val="3BF558E4"/>
     <w:multiLevelType w:val="hybridMultilevel"/>
     <w:tmpl w:val="67A8FA5E"/>
@@ -4319,7 +6197,7 @@
       </w:pPr>
     </w:lvl>
   </w:abstractNum>
-  <w:abstractNum w:abstractNumId="29">
+  <w:abstractNum w:abstractNumId="31">
     <w:nsid w:val="3E947401"/>
     <w:multiLevelType w:val="hybridMultilevel"/>
     <w:tmpl w:val="2344591A"/>
@@ -4432,7 +6310,7 @@
       </w:rPr>
     </w:lvl>
   </w:abstractNum>
-  <w:abstractNum w:abstractNumId="30">
+  <w:abstractNum w:abstractNumId="32">
     <w:nsid w:val="40110015"/>
     <w:multiLevelType w:val="multilevel"/>
     <w:tmpl w:val="C3CACF30"/>
@@ -4570,7 +6448,7 @@
       </w:pPr>
     </w:lvl>
   </w:abstractNum>
-  <w:abstractNum w:abstractNumId="31">
+  <w:abstractNum w:abstractNumId="33">
     <w:nsid w:val="439F7C67"/>
     <w:multiLevelType w:val="hybridMultilevel"/>
     <w:tmpl w:val="A90CA3C8"/>
@@ -4683,7 +6561,120 @@
       </w:rPr>
     </w:lvl>
   </w:abstractNum>
-  <w:abstractNum w:abstractNumId="32">
+  <w:abstractNum w:abstractNumId="34">
+    <w:nsid w:val="44152C4E"/>
+    <w:multiLevelType w:val="hybridMultilevel"/>
+    <w:tmpl w:val="C2CA6074"/>
+    <w:lvl w:ilvl="0" w:tplc="04090001">
+      <w:start w:val="1"/>
+      <w:numFmt w:val="bullet"/>
+      <w:lvlText w:val=""/>
+      <w:lvlJc w:val="left"/>
+      <w:pPr>
+        <w:ind w:left="720" w:hanging="360"/>
+      </w:pPr>
+      <w:rPr>
+        <w:rFonts w:ascii="Symbol" w:hAnsi="Symbol" w:hint="default"/>
+      </w:rPr>
+    </w:lvl>
+    <w:lvl w:ilvl="1" w:tplc="04090003" w:tentative="1">
+      <w:start w:val="1"/>
+      <w:numFmt w:val="bullet"/>
+      <w:lvlText w:val="o"/>
+      <w:lvlJc w:val="left"/>
+      <w:pPr>
+        <w:ind w:left="1440" w:hanging="360"/>
+      </w:pPr>
+      <w:rPr>
+        <w:rFonts w:ascii="Courier New" w:hAnsi="Courier New" w:cs="Courier New" w:hint="default"/>
+      </w:rPr>
+    </w:lvl>
+    <w:lvl w:ilvl="2" w:tplc="04090005" w:tentative="1">
+      <w:start w:val="1"/>
+      <w:numFmt w:val="bullet"/>
+      <w:lvlText w:val=""/>
+      <w:lvlJc w:val="left"/>
+      <w:pPr>
+        <w:ind w:left="2160" w:hanging="360"/>
+      </w:pPr>
+      <w:rPr>
+        <w:rFonts w:ascii="Wingdings" w:hAnsi="Wingdings" w:hint="default"/>
+      </w:rPr>
+    </w:lvl>
+    <w:lvl w:ilvl="3" w:tplc="04090001" w:tentative="1">
+      <w:start w:val="1"/>
+      <w:numFmt w:val="bullet"/>
+      <w:lvlText w:val=""/>
+      <w:lvlJc w:val="left"/>
+      <w:pPr>
+        <w:ind w:left="2880" w:hanging="360"/>
+      </w:pPr>
+      <w:rPr>
+        <w:rFonts w:ascii="Symbol" w:hAnsi="Symbol" w:hint="default"/>
+      </w:rPr>
+    </w:lvl>
+    <w:lvl w:ilvl="4" w:tplc="04090003" w:tentative="1">
+      <w:start w:val="1"/>
+      <w:numFmt w:val="bullet"/>
+      <w:lvlText w:val="o"/>
+      <w:lvlJc w:val="left"/>
+      <w:pPr>
+        <w:ind w:left="3600" w:hanging="360"/>
+      </w:pPr>
+      <w:rPr>
+        <w:rFonts w:ascii="Courier New" w:hAnsi="Courier New" w:cs="Courier New" w:hint="default"/>
+      </w:rPr>
+    </w:lvl>
+    <w:lvl w:ilvl="5" w:tplc="04090005" w:tentative="1">
+      <w:start w:val="1"/>
+      <w:numFmt w:val="bullet"/>
+      <w:lvlText w:val=""/>
+      <w:lvlJc w:val="left"/>
+      <w:pPr>
+        <w:ind w:left="4320" w:hanging="360"/>
+      </w:pPr>
+      <w:rPr>
+        <w:rFonts w:ascii="Wingdings" w:hAnsi="Wingdings" w:hint="default"/>
+      </w:rPr>
+    </w:lvl>
+    <w:lvl w:ilvl="6" w:tplc="04090001" w:tentative="1">
+      <w:start w:val="1"/>
+      <w:numFmt w:val="bullet"/>
+      <w:lvlText w:val=""/>
+      <w:lvlJc w:val="left"/>
+      <w:pPr>
+        <w:ind w:left="5040" w:hanging="360"/>
+      </w:pPr>
+      <w:rPr>
+        <w:rFonts w:ascii="Symbol" w:hAnsi="Symbol" w:hint="default"/>
+      </w:rPr>
+    </w:lvl>
+    <w:lvl w:ilvl="7" w:tplc="04090003" w:tentative="1">
+      <w:start w:val="1"/>
+      <w:numFmt w:val="bullet"/>
+      <w:lvlText w:val="o"/>
+      <w:lvlJc w:val="left"/>
+      <w:pPr>
+        <w:ind w:left="5760" w:hanging="360"/>
+      </w:pPr>
+      <w:rPr>
+        <w:rFonts w:ascii="Courier New" w:hAnsi="Courier New" w:cs="Courier New" w:hint="default"/>
+      </w:rPr>
+    </w:lvl>
+    <w:lvl w:ilvl="8" w:tplc="04090005" w:tentative="1">
+      <w:start w:val="1"/>
+      <w:numFmt w:val="bullet"/>
+      <w:lvlText w:val=""/>
+      <w:lvlJc w:val="left"/>
+      <w:pPr>
+        <w:ind w:left="6480" w:hanging="360"/>
+      </w:pPr>
+      <w:rPr>
+        <w:rFonts w:ascii="Wingdings" w:hAnsi="Wingdings" w:hint="default"/>
+      </w:rPr>
+    </w:lvl>
+  </w:abstractNum>
+  <w:abstractNum w:abstractNumId="35">
     <w:nsid w:val="44A10759"/>
     <w:multiLevelType w:val="hybridMultilevel"/>
     <w:tmpl w:val="30F0CFBE"/>
@@ -4796,7 +6787,120 @@
       </w:rPr>
     </w:lvl>
   </w:abstractNum>
-  <w:abstractNum w:abstractNumId="33">
+  <w:abstractNum w:abstractNumId="36">
+    <w:nsid w:val="488C590C"/>
+    <w:multiLevelType w:val="hybridMultilevel"/>
+    <w:tmpl w:val="E4842E2A"/>
+    <w:lvl w:ilvl="0" w:tplc="04090001">
+      <w:start w:val="1"/>
+      <w:numFmt w:val="bullet"/>
+      <w:lvlText w:val=""/>
+      <w:lvlJc w:val="left"/>
+      <w:pPr>
+        <w:ind w:left="720" w:hanging="360"/>
+      </w:pPr>
+      <w:rPr>
+        <w:rFonts w:ascii="Symbol" w:hAnsi="Symbol" w:hint="default"/>
+      </w:rPr>
+    </w:lvl>
+    <w:lvl w:ilvl="1" w:tplc="04090003" w:tentative="1">
+      <w:start w:val="1"/>
+      <w:numFmt w:val="bullet"/>
+      <w:lvlText w:val="o"/>
+      <w:lvlJc w:val="left"/>
+      <w:pPr>
+        <w:ind w:left="1440" w:hanging="360"/>
+      </w:pPr>
+      <w:rPr>
+        <w:rFonts w:ascii="Courier New" w:hAnsi="Courier New" w:cs="Courier New" w:hint="default"/>
+      </w:rPr>
+    </w:lvl>
+    <w:lvl w:ilvl="2" w:tplc="04090005" w:tentative="1">
+      <w:start w:val="1"/>
+      <w:numFmt w:val="bullet"/>
+      <w:lvlText w:val=""/>
+      <w:lvlJc w:val="left"/>
+      <w:pPr>
+        <w:ind w:left="2160" w:hanging="360"/>
+      </w:pPr>
+      <w:rPr>
+        <w:rFonts w:ascii="Wingdings" w:hAnsi="Wingdings" w:hint="default"/>
+      </w:rPr>
+    </w:lvl>
+    <w:lvl w:ilvl="3" w:tplc="04090001" w:tentative="1">
+      <w:start w:val="1"/>
+      <w:numFmt w:val="bullet"/>
+      <w:lvlText w:val=""/>
+      <w:lvlJc w:val="left"/>
+      <w:pPr>
+        <w:ind w:left="2880" w:hanging="360"/>
+      </w:pPr>
+      <w:rPr>
+        <w:rFonts w:ascii="Symbol" w:hAnsi="Symbol" w:hint="default"/>
+      </w:rPr>
+    </w:lvl>
+    <w:lvl w:ilvl="4" w:tplc="04090003" w:tentative="1">
+      <w:start w:val="1"/>
+      <w:numFmt w:val="bullet"/>
+      <w:lvlText w:val="o"/>
+      <w:lvlJc w:val="left"/>
+      <w:pPr>
+        <w:ind w:left="3600" w:hanging="360"/>
+      </w:pPr>
+      <w:rPr>
+        <w:rFonts w:ascii="Courier New" w:hAnsi="Courier New" w:cs="Courier New" w:hint="default"/>
+      </w:rPr>
+    </w:lvl>
+    <w:lvl w:ilvl="5" w:tplc="04090005" w:tentative="1">
+      <w:start w:val="1"/>
+      <w:numFmt w:val="bullet"/>
+      <w:lvlText w:val=""/>
+      <w:lvlJc w:val="left"/>
+      <w:pPr>
+        <w:ind w:left="4320" w:hanging="360"/>
+      </w:pPr>
+      <w:rPr>
+        <w:rFonts w:ascii="Wingdings" w:hAnsi="Wingdings" w:hint="default"/>
+      </w:rPr>
+    </w:lvl>
+    <w:lvl w:ilvl="6" w:tplc="04090001" w:tentative="1">
+      <w:start w:val="1"/>
+      <w:numFmt w:val="bullet"/>
+      <w:lvlText w:val=""/>
+      <w:lvlJc w:val="left"/>
+      <w:pPr>
+        <w:ind w:left="5040" w:hanging="360"/>
+      </w:pPr>
+      <w:rPr>
+        <w:rFonts w:ascii="Symbol" w:hAnsi="Symbol" w:hint="default"/>
+      </w:rPr>
+    </w:lvl>
+    <w:lvl w:ilvl="7" w:tplc="04090003" w:tentative="1">
+      <w:start w:val="1"/>
+      <w:numFmt w:val="bullet"/>
+      <w:lvlText w:val="o"/>
+      <w:lvlJc w:val="left"/>
+      <w:pPr>
+        <w:ind w:left="5760" w:hanging="360"/>
+      </w:pPr>
+      <w:rPr>
+        <w:rFonts w:ascii="Courier New" w:hAnsi="Courier New" w:cs="Courier New" w:hint="default"/>
+      </w:rPr>
+    </w:lvl>
+    <w:lvl w:ilvl="8" w:tplc="04090005" w:tentative="1">
+      <w:start w:val="1"/>
+      <w:numFmt w:val="bullet"/>
+      <w:lvlText w:val=""/>
+      <w:lvlJc w:val="left"/>
+      <w:pPr>
+        <w:ind w:left="6480" w:hanging="360"/>
+      </w:pPr>
+      <w:rPr>
+        <w:rFonts w:ascii="Wingdings" w:hAnsi="Wingdings" w:hint="default"/>
+      </w:rPr>
+    </w:lvl>
+  </w:abstractNum>
+  <w:abstractNum w:abstractNumId="37">
     <w:nsid w:val="4EF43E1F"/>
     <w:multiLevelType w:val="hybridMultilevel"/>
     <w:tmpl w:val="C1BCCDB0"/>
@@ -4885,7 +6989,120 @@
       </w:pPr>
     </w:lvl>
   </w:abstractNum>
-  <w:abstractNum w:abstractNumId="34">
+  <w:abstractNum w:abstractNumId="38">
+    <w:nsid w:val="500812D8"/>
+    <w:multiLevelType w:val="hybridMultilevel"/>
+    <w:tmpl w:val="56FEC2CA"/>
+    <w:lvl w:ilvl="0" w:tplc="04090001">
+      <w:start w:val="1"/>
+      <w:numFmt w:val="bullet"/>
+      <w:lvlText w:val=""/>
+      <w:lvlJc w:val="left"/>
+      <w:pPr>
+        <w:ind w:left="720" w:hanging="360"/>
+      </w:pPr>
+      <w:rPr>
+        <w:rFonts w:ascii="Symbol" w:hAnsi="Symbol" w:hint="default"/>
+      </w:rPr>
+    </w:lvl>
+    <w:lvl w:ilvl="1" w:tplc="04090003" w:tentative="1">
+      <w:start w:val="1"/>
+      <w:numFmt w:val="bullet"/>
+      <w:lvlText w:val="o"/>
+      <w:lvlJc w:val="left"/>
+      <w:pPr>
+        <w:ind w:left="1440" w:hanging="360"/>
+      </w:pPr>
+      <w:rPr>
+        <w:rFonts w:ascii="Courier New" w:hAnsi="Courier New" w:cs="Courier New" w:hint="default"/>
+      </w:rPr>
+    </w:lvl>
+    <w:lvl w:ilvl="2" w:tplc="04090005" w:tentative="1">
+      <w:start w:val="1"/>
+      <w:numFmt w:val="bullet"/>
+      <w:lvlText w:val=""/>
+      <w:lvlJc w:val="left"/>
+      <w:pPr>
+        <w:ind w:left="2160" w:hanging="360"/>
+      </w:pPr>
+      <w:rPr>
+        <w:rFonts w:ascii="Wingdings" w:hAnsi="Wingdings" w:hint="default"/>
+      </w:rPr>
+    </w:lvl>
+    <w:lvl w:ilvl="3" w:tplc="04090001" w:tentative="1">
+      <w:start w:val="1"/>
+      <w:numFmt w:val="bullet"/>
+      <w:lvlText w:val=""/>
+      <w:lvlJc w:val="left"/>
+      <w:pPr>
+        <w:ind w:left="2880" w:hanging="360"/>
+      </w:pPr>
+      <w:rPr>
+        <w:rFonts w:ascii="Symbol" w:hAnsi="Symbol" w:hint="default"/>
+      </w:rPr>
+    </w:lvl>
+    <w:lvl w:ilvl="4" w:tplc="04090003" w:tentative="1">
+      <w:start w:val="1"/>
+      <w:numFmt w:val="bullet"/>
+      <w:lvlText w:val="o"/>
+      <w:lvlJc w:val="left"/>
+      <w:pPr>
+        <w:ind w:left="3600" w:hanging="360"/>
+      </w:pPr>
+      <w:rPr>
+        <w:rFonts w:ascii="Courier New" w:hAnsi="Courier New" w:cs="Courier New" w:hint="default"/>
+      </w:rPr>
+    </w:lvl>
+    <w:lvl w:ilvl="5" w:tplc="04090005" w:tentative="1">
+      <w:start w:val="1"/>
+      <w:numFmt w:val="bullet"/>
+      <w:lvlText w:val=""/>
+      <w:lvlJc w:val="left"/>
+      <w:pPr>
+        <w:ind w:left="4320" w:hanging="360"/>
+      </w:pPr>
+      <w:rPr>
+        <w:rFonts w:ascii="Wingdings" w:hAnsi="Wingdings" w:hint="default"/>
+      </w:rPr>
+    </w:lvl>
+    <w:lvl w:ilvl="6" w:tplc="04090001" w:tentative="1">
+      <w:start w:val="1"/>
+      <w:numFmt w:val="bullet"/>
+      <w:lvlText w:val=""/>
+      <w:lvlJc w:val="left"/>
+      <w:pPr>
+        <w:ind w:left="5040" w:hanging="360"/>
+      </w:pPr>
+      <w:rPr>
+        <w:rFonts w:ascii="Symbol" w:hAnsi="Symbol" w:hint="default"/>
+      </w:rPr>
+    </w:lvl>
+    <w:lvl w:ilvl="7" w:tplc="04090003" w:tentative="1">
+      <w:start w:val="1"/>
+      <w:numFmt w:val="bullet"/>
+      <w:lvlText w:val="o"/>
+      <w:lvlJc w:val="left"/>
+      <w:pPr>
+        <w:ind w:left="5760" w:hanging="360"/>
+      </w:pPr>
+      <w:rPr>
+        <w:rFonts w:ascii="Courier New" w:hAnsi="Courier New" w:cs="Courier New" w:hint="default"/>
+      </w:rPr>
+    </w:lvl>
+    <w:lvl w:ilvl="8" w:tplc="04090005" w:tentative="1">
+      <w:start w:val="1"/>
+      <w:numFmt w:val="bullet"/>
+      <w:lvlText w:val=""/>
+      <w:lvlJc w:val="left"/>
+      <w:pPr>
+        <w:ind w:left="6480" w:hanging="360"/>
+      </w:pPr>
+      <w:rPr>
+        <w:rFonts w:ascii="Wingdings" w:hAnsi="Wingdings" w:hint="default"/>
+      </w:rPr>
+    </w:lvl>
+  </w:abstractNum>
+  <w:abstractNum w:abstractNumId="39">
     <w:nsid w:val="5057507D"/>
     <w:multiLevelType w:val="hybridMultilevel"/>
     <w:tmpl w:val="23E0A9D4"/>
@@ -4998,7 +7215,7 @@
       </w:rPr>
     </w:lvl>
   </w:abstractNum>
-  <w:abstractNum w:abstractNumId="35">
+  <w:abstractNum w:abstractNumId="40">
     <w:nsid w:val="518A58C7"/>
     <w:multiLevelType w:val="hybridMultilevel"/>
     <w:tmpl w:val="0FDA7266"/>
@@ -5111,7 +7328,7 @@
       </w:rPr>
     </w:lvl>
   </w:abstractNum>
-  <w:abstractNum w:abstractNumId="36">
+  <w:abstractNum w:abstractNumId="41">
     <w:nsid w:val="51C37E2F"/>
     <w:multiLevelType w:val="hybridMultilevel"/>
     <w:tmpl w:val="3FC49098"/>
@@ -5197,7 +7414,7 @@
       </w:pPr>
     </w:lvl>
   </w:abstractNum>
-  <w:abstractNum w:abstractNumId="37">
+  <w:abstractNum w:abstractNumId="42">
     <w:nsid w:val="520B34DE"/>
     <w:multiLevelType w:val="hybridMultilevel"/>
     <w:tmpl w:val="26002848"/>
@@ -5289,7 +7506,120 @@
       </w:pPr>
     </w:lvl>
   </w:abstractNum>
-  <w:abstractNum w:abstractNumId="38">
+  <w:abstractNum w:abstractNumId="43">
+    <w:nsid w:val="54812269"/>
+    <w:multiLevelType w:val="hybridMultilevel"/>
+    <w:tmpl w:val="833CF90E"/>
+    <w:lvl w:ilvl="0" w:tplc="04090001">
+      <w:start w:val="1"/>
+      <w:numFmt w:val="bullet"/>
+      <w:lvlText w:val=""/>
+      <w:lvlJc w:val="left"/>
+      <w:pPr>
+        <w:ind w:left="720" w:hanging="360"/>
+      </w:pPr>
+      <w:rPr>
+        <w:rFonts w:ascii="Symbol" w:hAnsi="Symbol" w:hint="default"/>
+      </w:rPr>
+    </w:lvl>
+    <w:lvl w:ilvl="1" w:tplc="04090003" w:tentative="1">
+      <w:start w:val="1"/>
+      <w:numFmt w:val="bullet"/>
+      <w:lvlText w:val="o"/>
+      <w:lvlJc w:val="left"/>
+      <w:pPr>
+        <w:ind w:left="1440" w:hanging="360"/>
+      </w:pPr>
+      <w:rPr>
+        <w:rFonts w:ascii="Courier New" w:hAnsi="Courier New" w:cs="Courier New" w:hint="default"/>
+      </w:rPr>
+    </w:lvl>
+    <w:lvl w:ilvl="2" w:tplc="04090005" w:tentative="1">
+      <w:start w:val="1"/>
+      <w:numFmt w:val="bullet"/>
+      <w:lvlText w:val=""/>
+      <w:lvlJc w:val="left"/>
+      <w:pPr>
+        <w:ind w:left="2160" w:hanging="360"/>
+      </w:pPr>
+      <w:rPr>
+        <w:rFonts w:ascii="Wingdings" w:hAnsi="Wingdings" w:hint="default"/>
+      </w:rPr>
+    </w:lvl>
+    <w:lvl w:ilvl="3" w:tplc="04090001" w:tentative="1">
+      <w:start w:val="1"/>
+      <w:numFmt w:val="bullet"/>
+      <w:lvlText w:val=""/>
+      <w:lvlJc w:val="left"/>
+      <w:pPr>
+        <w:ind w:left="2880" w:hanging="360"/>
+      </w:pPr>
+      <w:rPr>
+        <w:rFonts w:ascii="Symbol" w:hAnsi="Symbol" w:hint="default"/>
+      </w:rPr>
+    </w:lvl>
+    <w:lvl w:ilvl="4" w:tplc="04090003" w:tentative="1">
+      <w:start w:val="1"/>
+      <w:numFmt w:val="bullet"/>
+      <w:lvlText w:val="o"/>
+      <w:lvlJc w:val="left"/>
+      <w:pPr>
+        <w:ind w:left="3600" w:hanging="360"/>
+      </w:pPr>
+      <w:rPr>
+        <w:rFonts w:ascii="Courier New" w:hAnsi="Courier New" w:cs="Courier New" w:hint="default"/>
+      </w:rPr>
+    </w:lvl>
+    <w:lvl w:ilvl="5" w:tplc="04090005" w:tentative="1">
+      <w:start w:val="1"/>
+      <w:numFmt w:val="bullet"/>
+      <w:lvlText w:val=""/>
+      <w:lvlJc w:val="left"/>
+      <w:pPr>
+        <w:ind w:left="4320" w:hanging="360"/>
+      </w:pPr>
+      <w:rPr>
+        <w:rFonts w:ascii="Wingdings" w:hAnsi="Wingdings" w:hint="default"/>
+      </w:rPr>
+    </w:lvl>
+    <w:lvl w:ilvl="6" w:tplc="04090001" w:tentative="1">
+      <w:start w:val="1"/>
+      <w:numFmt w:val="bullet"/>
+      <w:lvlText w:val=""/>
+      <w:lvlJc w:val="left"/>
+      <w:pPr>
+        <w:ind w:left="5040" w:hanging="360"/>
+      </w:pPr>
+      <w:rPr>
+        <w:rFonts w:ascii="Symbol" w:hAnsi="Symbol" w:hint="default"/>
+      </w:rPr>
+    </w:lvl>
+    <w:lvl w:ilvl="7" w:tplc="04090003" w:tentative="1">
+      <w:start w:val="1"/>
+      <w:numFmt w:val="bullet"/>
+      <w:lvlText w:val="o"/>
+      <w:lvlJc w:val="left"/>
+      <w:pPr>
+        <w:ind w:left="5760" w:hanging="360"/>
+      </w:pPr>
+      <w:rPr>
+        <w:rFonts w:ascii="Courier New" w:hAnsi="Courier New" w:cs="Courier New" w:hint="default"/>
+      </w:rPr>
+    </w:lvl>
+    <w:lvl w:ilvl="8" w:tplc="04090005" w:tentative="1">
+      <w:start w:val="1"/>
+      <w:numFmt w:val="bullet"/>
+      <w:lvlText w:val=""/>
+      <w:lvlJc w:val="left"/>
+      <w:pPr>
+        <w:ind w:left="6480" w:hanging="360"/>
+      </w:pPr>
+      <w:rPr>
+        <w:rFonts w:ascii="Wingdings" w:hAnsi="Wingdings" w:hint="default"/>
+      </w:rPr>
+    </w:lvl>
+  </w:abstractNum>
+  <w:abstractNum w:abstractNumId="44">
     <w:nsid w:val="57BB66BB"/>
     <w:multiLevelType w:val="multilevel"/>
     <w:tmpl w:val="E640CCEA"/>
@@ -5448,7 +7778,7 @@
       </w:rPr>
     </w:lvl>
   </w:abstractNum>
-  <w:abstractNum w:abstractNumId="39">
+  <w:abstractNum w:abstractNumId="45">
     <w:nsid w:val="5B04798D"/>
     <w:multiLevelType w:val="hybridMultilevel"/>
     <w:tmpl w:val="B59CCAB2"/>
@@ -5538,7 +7868,7 @@
       </w:pPr>
     </w:lvl>
   </w:abstractNum>
-  <w:abstractNum w:abstractNumId="40">
+  <w:abstractNum w:abstractNumId="46">
     <w:nsid w:val="5EB6245F"/>
     <w:multiLevelType w:val="hybridMultilevel"/>
     <w:tmpl w:val="F87EBB96"/>
@@ -5651,7 +7981,7 @@
       </w:rPr>
     </w:lvl>
   </w:abstractNum>
-  <w:abstractNum w:abstractNumId="41">
+  <w:abstractNum w:abstractNumId="47">
     <w:nsid w:val="5ECB60B8"/>
     <w:multiLevelType w:val="hybridMultilevel"/>
     <w:tmpl w:val="75407834"/>
@@ -5737,7 +8067,7 @@
       </w:pPr>
     </w:lvl>
   </w:abstractNum>
-  <w:abstractNum w:abstractNumId="42">
+  <w:abstractNum w:abstractNumId="48">
     <w:nsid w:val="638E0660"/>
     <w:multiLevelType w:val="hybridMultilevel"/>
     <w:tmpl w:val="55D41F52"/>
@@ -5850,7 +8180,7 @@
       </w:rPr>
     </w:lvl>
   </w:abstractNum>
-  <w:abstractNum w:abstractNumId="43">
+  <w:abstractNum w:abstractNumId="49">
     <w:nsid w:val="64D47812"/>
     <w:multiLevelType w:val="hybridMultilevel"/>
     <w:tmpl w:val="30EE9B16"/>
@@ -5939,7 +8269,7 @@
       </w:pPr>
     </w:lvl>
   </w:abstractNum>
-  <w:abstractNum w:abstractNumId="44">
+  <w:abstractNum w:abstractNumId="50">
     <w:nsid w:val="66B621D3"/>
     <w:multiLevelType w:val="hybridMultilevel"/>
     <w:tmpl w:val="BF4075C4"/>
@@ -6028,7 +8358,7 @@
       </w:pPr>
     </w:lvl>
   </w:abstractNum>
-  <w:abstractNum w:abstractNumId="45">
+  <w:abstractNum w:abstractNumId="51">
     <w:nsid w:val="67B72E69"/>
     <w:multiLevelType w:val="hybridMultilevel"/>
     <w:tmpl w:val="53042DE2"/>
@@ -6141,7 +8471,7 @@
       </w:rPr>
     </w:lvl>
   </w:abstractNum>
-  <w:abstractNum w:abstractNumId="46">
+  <w:abstractNum w:abstractNumId="52">
     <w:nsid w:val="6D2E4164"/>
     <w:multiLevelType w:val="hybridMultilevel"/>
     <w:tmpl w:val="0B9E288A"/>
@@ -6230,7 +8560,7 @@
       </w:pPr>
     </w:lvl>
   </w:abstractNum>
-  <w:abstractNum w:abstractNumId="47">
+  <w:abstractNum w:abstractNumId="53">
     <w:nsid w:val="6DD55411"/>
     <w:multiLevelType w:val="hybridMultilevel"/>
     <w:tmpl w:val="AE0CA076"/>
@@ -6319,7 +8649,7 @@
       </w:pPr>
     </w:lvl>
   </w:abstractNum>
-  <w:abstractNum w:abstractNumId="48">
+  <w:abstractNum w:abstractNumId="54">
     <w:nsid w:val="6E521DBF"/>
     <w:multiLevelType w:val="hybridMultilevel"/>
     <w:tmpl w:val="BABE8238"/>
@@ -6408,7 +8738,7 @@
       </w:pPr>
     </w:lvl>
   </w:abstractNum>
-  <w:abstractNum w:abstractNumId="49">
+  <w:abstractNum w:abstractNumId="55">
     <w:nsid w:val="6EB61D21"/>
     <w:multiLevelType w:val="hybridMultilevel"/>
     <w:tmpl w:val="EBC22178"/>
@@ -6494,7 +8824,7 @@
       </w:pPr>
     </w:lvl>
   </w:abstractNum>
-  <w:abstractNum w:abstractNumId="50">
+  <w:abstractNum w:abstractNumId="56">
     <w:nsid w:val="6F845A34"/>
     <w:multiLevelType w:val="hybridMultilevel"/>
     <w:tmpl w:val="4A064220"/>
@@ -6584,7 +8914,120 @@
       </w:pPr>
     </w:lvl>
   </w:abstractNum>
-  <w:abstractNum w:abstractNumId="51">
+  <w:abstractNum w:abstractNumId="57">
+    <w:nsid w:val="75686294"/>
+    <w:multiLevelType w:val="hybridMultilevel"/>
+    <w:tmpl w:val="1B586DCC"/>
+    <w:lvl w:ilvl="0" w:tplc="04090001">
+      <w:start w:val="1"/>
+      <w:numFmt w:val="bullet"/>
+      <w:lvlText w:val=""/>
+      <w:lvlJc w:val="left"/>
+      <w:pPr>
+        <w:ind w:left="720" w:hanging="360"/>
+      </w:pPr>
+      <w:rPr>
+        <w:rFonts w:ascii="Symbol" w:hAnsi="Symbol" w:hint="default"/>
+      </w:rPr>
+    </w:lvl>
+    <w:lvl w:ilvl="1" w:tplc="04090003">
+      <w:start w:val="1"/>
+      <w:numFmt w:val="bullet"/>
+      <w:lvlText w:val="o"/>
+      <w:lvlJc w:val="left"/>
+      <w:pPr>
+        <w:ind w:left="1440" w:hanging="360"/>
+      </w:pPr>
+      <w:rPr>
+        <w:rFonts w:ascii="Courier New" w:hAnsi="Courier New" w:cs="Courier New" w:hint="default"/>
+      </w:rPr>
+    </w:lvl>
+    <w:lvl w:ilvl="2" w:tplc="04090005" w:tentative="1">
+      <w:start w:val="1"/>
+      <w:numFmt w:val="bullet"/>
+      <w:lvlText w:val=""/>
+      <w:lvlJc w:val="left"/>
+      <w:pPr>
+        <w:ind w:left="2160" w:hanging="360"/>
+      </w:pPr>
+      <w:rPr>
+        <w:rFonts w:ascii="Wingdings" w:hAnsi="Wingdings" w:hint="default"/>
+      </w:rPr>
+    </w:lvl>
+    <w:lvl w:ilvl="3" w:tplc="04090001" w:tentative="1">
+      <w:start w:val="1"/>
+      <w:numFmt w:val="bullet"/>
+      <w:lvlText w:val=""/>
+      <w:lvlJc w:val="left"/>
+      <w:pPr>
+        <w:ind w:left="2880" w:hanging="360"/>
+      </w:pPr>
+      <w:rPr>
+        <w:rFonts w:ascii="Symbol" w:hAnsi="Symbol" w:hint="default"/>
+      </w:rPr>
+    </w:lvl>
+    <w:lvl w:ilvl="4" w:tplc="04090003" w:tentative="1">
+      <w:start w:val="1"/>
+      <w:numFmt w:val="bullet"/>
+      <w:lvlText w:val="o"/>
+      <w:lvlJc w:val="left"/>
+      <w:pPr>
+        <w:ind w:left="3600" w:hanging="360"/>
+      </w:pPr>
+      <w:rPr>
+        <w:rFonts w:ascii="Courier New" w:hAnsi="Courier New" w:cs="Courier New" w:hint="default"/>
+      </w:rPr>
+    </w:lvl>
+    <w:lvl w:ilvl="5" w:tplc="04090005" w:tentative="1">
+      <w:start w:val="1"/>
+      <w:numFmt w:val="bullet"/>
+      <w:lvlText w:val=""/>
+      <w:lvlJc w:val="left"/>
+      <w:pPr>
+        <w:ind w:left="4320" w:hanging="360"/>
+      </w:pPr>
+      <w:rPr>
+        <w:rFonts w:ascii="Wingdings" w:hAnsi="Wingdings" w:hint="default"/>
+      </w:rPr>
+    </w:lvl>
+    <w:lvl w:ilvl="6" w:tplc="04090001" w:tentative="1">
+      <w:start w:val="1"/>
+      <w:numFmt w:val="bullet"/>
+      <w:lvlText w:val=""/>
+      <w:lvlJc w:val="left"/>
+      <w:pPr>
+        <w:ind w:left="5040" w:hanging="360"/>
+      </w:pPr>
+      <w:rPr>
+        <w:rFonts w:ascii="Symbol" w:hAnsi="Symbol" w:hint="default"/>
+      </w:rPr>
+    </w:lvl>
+    <w:lvl w:ilvl="7" w:tplc="04090003" w:tentative="1">
+      <w:start w:val="1"/>
+      <w:numFmt w:val="bullet"/>
+      <w:lvlText w:val="o"/>
+      <w:lvlJc w:val="left"/>
+      <w:pPr>
+        <w:ind w:left="5760" w:hanging="360"/>
+      </w:pPr>
+      <w:rPr>
+        <w:rFonts w:ascii="Courier New" w:hAnsi="Courier New" w:cs="Courier New" w:hint="default"/>
+      </w:rPr>
+    </w:lvl>
+    <w:lvl w:ilvl="8" w:tplc="04090005" w:tentative="1">
+      <w:start w:val="1"/>
+      <w:numFmt w:val="bullet"/>
+      <w:lvlText w:val=""/>
+      <w:lvlJc w:val="left"/>
+      <w:pPr>
+        <w:ind w:left="6480" w:hanging="360"/>
+      </w:pPr>
+      <w:rPr>
+        <w:rFonts w:ascii="Wingdings" w:hAnsi="Wingdings" w:hint="default"/>
+      </w:rPr>
+    </w:lvl>
+  </w:abstractNum>
+  <w:abstractNum w:abstractNumId="58">
     <w:nsid w:val="7A1B382F"/>
     <w:multiLevelType w:val="hybridMultilevel"/>
     <w:tmpl w:val="42E8141C"/>
@@ -6670,7 +9113,7 @@
       </w:pPr>
     </w:lvl>
   </w:abstractNum>
-  <w:abstractNum w:abstractNumId="52">
+  <w:abstractNum w:abstractNumId="59">
     <w:nsid w:val="7E991ACD"/>
     <w:multiLevelType w:val="hybridMultilevel"/>
     <w:tmpl w:val="CB6EEC5E"/>
@@ -6757,163 +9200,184 @@
     </w:lvl>
   </w:abstractNum>
   <w:num w:numId="1">
+    <w:abstractNumId w:val="32"/>
+  </w:num>
+  <w:num w:numId="2">
+    <w:abstractNumId w:val="2"/>
+  </w:num>
+  <w:num w:numId="3">
+    <w:abstractNumId w:val="5"/>
+  </w:num>
+  <w:num w:numId="4">
+    <w:abstractNumId w:val="42"/>
+  </w:num>
+  <w:num w:numId="5">
+    <w:abstractNumId w:val="12"/>
+  </w:num>
+  <w:num w:numId="6">
+    <w:abstractNumId w:val="6"/>
+  </w:num>
+  <w:num w:numId="7">
+    <w:abstractNumId w:val="16"/>
+  </w:num>
+  <w:num w:numId="8">
+    <w:abstractNumId w:val="25"/>
+  </w:num>
+  <w:num w:numId="9">
+    <w:abstractNumId w:val="53"/>
+  </w:num>
+  <w:num w:numId="10">
+    <w:abstractNumId w:val="35"/>
+  </w:num>
+  <w:num w:numId="11">
+    <w:abstractNumId w:val="48"/>
+  </w:num>
+  <w:num w:numId="12">
+    <w:abstractNumId w:val="19"/>
+  </w:num>
+  <w:num w:numId="13">
+    <w:abstractNumId w:val="46"/>
+  </w:num>
+  <w:num w:numId="14">
+    <w:abstractNumId w:val="21"/>
+  </w:num>
+  <w:num w:numId="15">
+    <w:abstractNumId w:val="10"/>
+  </w:num>
+  <w:num w:numId="16">
+    <w:abstractNumId w:val="33"/>
+  </w:num>
+  <w:num w:numId="17">
+    <w:abstractNumId w:val="17"/>
+  </w:num>
+  <w:num w:numId="18">
+    <w:abstractNumId w:val="45"/>
+  </w:num>
+  <w:num w:numId="19">
+    <w:abstractNumId w:val="50"/>
+  </w:num>
+  <w:num w:numId="20">
+    <w:abstractNumId w:val="14"/>
+  </w:num>
+  <w:num w:numId="21">
+    <w:abstractNumId w:val="41"/>
+  </w:num>
+  <w:num w:numId="22">
+    <w:abstractNumId w:val="26"/>
+  </w:num>
+  <w:num w:numId="23">
+    <w:abstractNumId w:val="22"/>
+  </w:num>
+  <w:num w:numId="24">
     <w:abstractNumId w:val="30"/>
   </w:num>
-  <w:num w:numId="2">
+  <w:num w:numId="25">
+    <w:abstractNumId w:val="27"/>
+  </w:num>
+  <w:num w:numId="26">
+    <w:abstractNumId w:val="13"/>
+  </w:num>
+  <w:num w:numId="27">
+    <w:abstractNumId w:val="49"/>
+  </w:num>
+  <w:num w:numId="28">
+    <w:abstractNumId w:val="55"/>
+  </w:num>
+  <w:num w:numId="29">
+    <w:abstractNumId w:val="37"/>
+  </w:num>
+  <w:num w:numId="30">
+    <w:abstractNumId w:val="18"/>
+  </w:num>
+  <w:num w:numId="31">
+    <w:abstractNumId w:val="4"/>
+  </w:num>
+  <w:num w:numId="32">
+    <w:abstractNumId w:val="56"/>
+  </w:num>
+  <w:num w:numId="33">
+    <w:abstractNumId w:val="29"/>
+  </w:num>
+  <w:num w:numId="34">
+    <w:abstractNumId w:val="28"/>
+  </w:num>
+  <w:num w:numId="35">
+    <w:abstractNumId w:val="31"/>
+  </w:num>
+  <w:num w:numId="36">
+    <w:abstractNumId w:val="9"/>
+  </w:num>
+  <w:num w:numId="37">
+    <w:abstractNumId w:val="44"/>
+  </w:num>
+  <w:num w:numId="38">
+    <w:abstractNumId w:val="58"/>
+  </w:num>
+  <w:num w:numId="39">
+    <w:abstractNumId w:val="7"/>
+  </w:num>
+  <w:num w:numId="40">
+    <w:abstractNumId w:val="23"/>
+  </w:num>
+  <w:num w:numId="41">
+    <w:abstractNumId w:val="8"/>
+  </w:num>
+  <w:num w:numId="42">
+    <w:abstractNumId w:val="20"/>
+  </w:num>
+  <w:num w:numId="43">
+    <w:abstractNumId w:val="54"/>
+  </w:num>
+  <w:num w:numId="44">
+    <w:abstractNumId w:val="11"/>
+  </w:num>
+  <w:num w:numId="45">
+    <w:abstractNumId w:val="40"/>
+  </w:num>
+  <w:num w:numId="46">
+    <w:abstractNumId w:val="59"/>
+  </w:num>
+  <w:num w:numId="47">
+    <w:abstractNumId w:val="52"/>
+  </w:num>
+  <w:num w:numId="48">
     <w:abstractNumId w:val="1"/>
   </w:num>
-  <w:num w:numId="3">
+  <w:num w:numId="49">
+    <w:abstractNumId w:val="51"/>
+  </w:num>
+  <w:num w:numId="50">
+    <w:abstractNumId w:val="24"/>
+  </w:num>
+  <w:num w:numId="51">
+    <w:abstractNumId w:val="47"/>
+  </w:num>
+  <w:num w:numId="52">
+    <w:abstractNumId w:val="39"/>
+  </w:num>
+  <w:num w:numId="53">
+    <w:abstractNumId w:val="15"/>
+  </w:num>
+  <w:num w:numId="54">
+    <w:abstractNumId w:val="38"/>
+  </w:num>
+  <w:num w:numId="55">
+    <w:abstractNumId w:val="57"/>
+  </w:num>
+  <w:num w:numId="56">
+    <w:abstractNumId w:val="43"/>
+  </w:num>
+  <w:num w:numId="57">
+    <w:abstractNumId w:val="36"/>
+  </w:num>
+  <w:num w:numId="58">
     <w:abstractNumId w:val="3"/>
   </w:num>
-  <w:num w:numId="4">
-    <w:abstractNumId w:val="37"/>
-  </w:num>
-  <w:num w:numId="5">
-    <w:abstractNumId w:val="10"/>
-  </w:num>
-  <w:num w:numId="6">
-    <w:abstractNumId w:val="4"/>
-  </w:num>
-  <w:num w:numId="7">
-    <w:abstractNumId w:val="14"/>
-  </w:num>
-  <w:num w:numId="8">
-    <w:abstractNumId w:val="23"/>
-  </w:num>
-  <w:num w:numId="9">
-    <w:abstractNumId w:val="47"/>
-  </w:num>
-  <w:num w:numId="10">
-    <w:abstractNumId w:val="32"/>
-  </w:num>
-  <w:num w:numId="11">
-    <w:abstractNumId w:val="42"/>
-  </w:num>
-  <w:num w:numId="12">
-    <w:abstractNumId w:val="17"/>
-  </w:num>
-  <w:num w:numId="13">
-    <w:abstractNumId w:val="40"/>
-  </w:num>
-  <w:num w:numId="14">
-    <w:abstractNumId w:val="19"/>
-  </w:num>
-  <w:num w:numId="15">
-    <w:abstractNumId w:val="8"/>
-  </w:num>
-  <w:num w:numId="16">
-    <w:abstractNumId w:val="31"/>
-  </w:num>
-  <w:num w:numId="17">
-    <w:abstractNumId w:val="15"/>
-  </w:num>
-  <w:num w:numId="18">
-    <w:abstractNumId w:val="39"/>
-  </w:num>
-  <w:num w:numId="19">
-    <w:abstractNumId w:val="44"/>
-  </w:num>
-  <w:num w:numId="20">
-    <w:abstractNumId w:val="12"/>
-  </w:num>
-  <w:num w:numId="21">
-    <w:abstractNumId w:val="36"/>
-  </w:num>
-  <w:num w:numId="22">
-    <w:abstractNumId w:val="24"/>
-  </w:num>
-  <w:num w:numId="23">
-    <w:abstractNumId w:val="20"/>
-  </w:num>
-  <w:num w:numId="24">
-    <w:abstractNumId w:val="28"/>
-  </w:num>
-  <w:num w:numId="25">
-    <w:abstractNumId w:val="25"/>
-  </w:num>
-  <w:num w:numId="26">
-    <w:abstractNumId w:val="11"/>
-  </w:num>
-  <w:num w:numId="27">
-    <w:abstractNumId w:val="43"/>
-  </w:num>
-  <w:num w:numId="28">
-    <w:abstractNumId w:val="49"/>
-  </w:num>
-  <w:num w:numId="29">
-    <w:abstractNumId w:val="33"/>
-  </w:num>
-  <w:num w:numId="30">
-    <w:abstractNumId w:val="16"/>
-  </w:num>
-  <w:num w:numId="31">
-    <w:abstractNumId w:val="2"/>
-  </w:num>
-  <w:num w:numId="32">
-    <w:abstractNumId w:val="50"/>
-  </w:num>
-  <w:num w:numId="33">
-    <w:abstractNumId w:val="27"/>
-  </w:num>
-  <w:num w:numId="34">
-    <w:abstractNumId w:val="26"/>
-  </w:num>
-  <w:num w:numId="35">
-    <w:abstractNumId w:val="29"/>
-  </w:num>
-  <w:num w:numId="36">
-    <w:abstractNumId w:val="7"/>
-  </w:num>
-  <w:num w:numId="37">
-    <w:abstractNumId w:val="38"/>
-  </w:num>
-  <w:num w:numId="38">
-    <w:abstractNumId w:val="51"/>
-  </w:num>
-  <w:num w:numId="39">
-    <w:abstractNumId w:val="5"/>
-  </w:num>
-  <w:num w:numId="40">
-    <w:abstractNumId w:val="21"/>
-  </w:num>
-  <w:num w:numId="41">
-    <w:abstractNumId w:val="6"/>
-  </w:num>
-  <w:num w:numId="42">
-    <w:abstractNumId w:val="18"/>
-  </w:num>
-  <w:num w:numId="43">
-    <w:abstractNumId w:val="48"/>
-  </w:num>
-  <w:num w:numId="44">
-    <w:abstractNumId w:val="9"/>
-  </w:num>
-  <w:num w:numId="45">
-    <w:abstractNumId w:val="35"/>
-  </w:num>
-  <w:num w:numId="46">
-    <w:abstractNumId w:val="52"/>
-  </w:num>
-  <w:num w:numId="47">
-    <w:abstractNumId w:val="46"/>
-  </w:num>
-  <w:num w:numId="48">
+  <w:num w:numId="59">
     <w:abstractNumId w:val="0"/>
   </w:num>
-  <w:num w:numId="49">
-    <w:abstractNumId w:val="45"/>
-  </w:num>
-  <w:num w:numId="50">
-    <w:abstractNumId w:val="22"/>
-  </w:num>
-  <w:num w:numId="51">
-    <w:abstractNumId w:val="41"/>
-  </w:num>
-  <w:num w:numId="52">
+  <w:num w:numId="60">
     <w:abstractNumId w:val="34"/>
-  </w:num>
-  <w:num w:numId="53">
-    <w:abstractNumId w:val="13"/>
   </w:num>
   <w:numIdMacAtCleanup w:val="52"/>
 </w:numbering>
@@ -8378,7 +10842,7 @@
 </file>
 
 <file path=customXml/itemProps1.xml><?xml version="1.0" encoding="utf-8"?>
-<ds:datastoreItem xmlns:ds="http://schemas.openxmlformats.org/officeDocument/2006/customXml" ds:itemID="{2E95E2C5-D81B-4718-A89B-B1992FA9CA66}">
+<ds:datastoreItem xmlns:ds="http://schemas.openxmlformats.org/officeDocument/2006/customXml" ds:itemID="{C68D8BAD-1B1A-43E8-A4B0-8726315096F2}">
   <ds:schemaRefs>
     <ds:schemaRef ds:uri="http://schemas.openxmlformats.org/officeDocument/2006/bibliography"/>
   </ds:schemaRefs>

</xml_diff>